<commit_message>
cambios sutiles en los documentos
</commit_message>
<xml_diff>
--- a/Desarrollo contenido.docx
+++ b/Desarrollo contenido.docx
@@ -226,7 +226,7 @@
         <w:rPr>
           <w:lang w:val="es-ES"/>
         </w:rPr>
-        <w:t>tecnicas</w:t>
+        <w:t>técnicas</w:t>
       </w:r>
       <w:r>
         <w:rPr>
@@ -286,7 +286,57 @@
         <w:rPr>
           <w:lang w:val="es-ES"/>
         </w:rPr>
-        <w:t xml:space="preserve"> que nos ayuden a consegu</w:t>
+        <w:t xml:space="preserve"> que nos ayuden a conseguir el precio ideal</w:t>
+      </w:r>
+      <w:r>
+        <w:rPr>
+          <w:lang w:val="es-ES"/>
+        </w:rPr>
+        <w:t>.</w:t>
+      </w:r>
+    </w:p>
+    <w:p>
+      <w:pPr>
+        <w:pStyle w:val="Normal"/>
+        <w:rPr>
+          <w:lang w:val="es-ES"/>
+        </w:rPr>
+      </w:pPr>
+      <w:r>
+        <w:rPr>
+          <w:lang w:val="es-ES"/>
+        </w:rPr>
+        <w:t>Objetivos específicos:</w:t>
+      </w:r>
+    </w:p>
+    <w:p>
+      <w:pPr>
+        <w:pStyle w:val="Normal"/>
+        <w:rPr>
+          <w:lang w:val="es-ES"/>
+        </w:rPr>
+      </w:pPr>
+      <w:r>
+        <w:rPr>
+          <w:lang w:val="es-ES"/>
+        </w:rPr>
+        <w:t>*</w:t>
+      </w:r>
+      <w:r>
+        <w:rPr>
+          <w:i w:val="1"/>
+          <w:iCs w:val="1"/>
+          <w:lang w:val="es-ES"/>
+        </w:rPr>
+        <w:t>dentificar</w:t>
+      </w:r>
+      <w:r>
+        <w:rPr>
+          <w:i w:val="1"/>
+          <w:iCs w:val="1"/>
+          <w:lang w:val="es-ES"/>
+        </w:rPr>
+        <w:t xml:space="preserve"> patrones de comportamiento entre las variables para identificar </w:t>
       </w:r>
     </w:p>
     <w:sectPr>

</xml_diff>

<commit_message>
modificaciones en la presentacion y en el texto
</commit_message>
<xml_diff>
--- a/Desarrollo contenido.docx
+++ b/Desarrollo contenido.docx
@@ -220,79 +220,7 @@
         <w:rPr>
           <w:lang w:val="es-ES"/>
         </w:rPr>
-        <w:t xml:space="preserve">Aplicar </w:t>
-      </w:r>
-      <w:r>
-        <w:rPr>
-          <w:lang w:val="es-ES"/>
-        </w:rPr>
-        <w:t>técnicas</w:t>
-      </w:r>
-      <w:r>
-        <w:rPr>
-          <w:lang w:val="es-ES"/>
-        </w:rPr>
-        <w:t xml:space="preserve"> de aprendizaje supervisado y no supervisado, para extraer </w:t>
-      </w:r>
-      <w:r>
-        <w:rPr>
-          <w:lang w:val="es-ES"/>
-        </w:rPr>
-        <w:t>informacion</w:t>
-      </w:r>
-      <w:r>
-        <w:rPr>
-          <w:lang w:val="es-ES"/>
-        </w:rPr>
-        <w:t xml:space="preserve"> significativa sobre la </w:t>
-      </w:r>
-      <w:r>
-        <w:rPr>
-          <w:lang w:val="es-ES"/>
-        </w:rPr>
-        <w:t>produccion</w:t>
-      </w:r>
-      <w:r>
-        <w:rPr>
-          <w:lang w:val="es-ES"/>
-        </w:rPr>
-        <w:t xml:space="preserve"> de diamantes y sus </w:t>
-      </w:r>
-      <w:r>
-        <w:rPr>
-          <w:lang w:val="es-ES"/>
-        </w:rPr>
-        <w:t>caracteristicas</w:t>
-      </w:r>
-      <w:r>
-        <w:rPr>
-          <w:lang w:val="es-ES"/>
-        </w:rPr>
-        <w:t xml:space="preserve"> para poder generar </w:t>
-      </w:r>
-      <w:r>
-        <w:rPr>
-          <w:lang w:val="es-ES"/>
-        </w:rPr>
-        <w:t xml:space="preserve">decisiones </w:t>
-      </w:r>
-      <w:r>
-        <w:rPr>
-          <w:lang w:val="es-ES"/>
-        </w:rPr>
-        <w:t>estrategicas</w:t>
-      </w:r>
-      <w:r>
-        <w:rPr>
-          <w:lang w:val="es-ES"/>
-        </w:rPr>
-        <w:t xml:space="preserve"> que nos ayuden a conseguir el precio ideal</w:t>
-      </w:r>
-      <w:r>
-        <w:rPr>
-          <w:lang w:val="es-ES"/>
-        </w:rPr>
-        <w:t>.</w:t>
+        <w:t>Aplicar técnicas de aprendizaje supervisado y no supervisado, para extraer informacion significativa sobre la produccion de diamantes considerando sus caracteristicas para poder generar decisiones estrategicas que nos ayuden a determinar el mejor precio posible para cada diamante.</w:t>
       </w:r>
     </w:p>
     <w:p>
@@ -313,30 +241,111 @@
       <w:pPr>
         <w:pStyle w:val="Normal"/>
         <w:rPr>
-          <w:lang w:val="es-ES"/>
-        </w:rPr>
-      </w:pPr>
-      <w:r>
-        <w:rPr>
-          <w:lang w:val="es-ES"/>
-        </w:rPr>
-        <w:t>*</w:t>
-      </w:r>
-      <w:r>
-        <w:rPr>
           <w:i w:val="1"/>
           <w:iCs w:val="1"/>
           <w:lang w:val="es-ES"/>
         </w:rPr>
-        <w:t>dentificar</w:t>
-      </w:r>
+      </w:pPr>
       <w:r>
         <w:rPr>
           <w:i w:val="1"/>
           <w:iCs w:val="1"/>
           <w:lang w:val="es-ES"/>
         </w:rPr>
-        <w:t xml:space="preserve"> patrones de comportamiento entre las variables para identificar </w:t>
+        <w:t xml:space="preserve">*Separar las caracteristicas de los diamantes mediante un analisis descriptivo de la naturaleza de las variables individuales. 1 </w:t>
+      </w:r>
+    </w:p>
+    <w:p>
+      <w:pPr>
+        <w:pStyle w:val="Normal"/>
+      </w:pPr>
+      <w:r>
+        <w:rPr>
+          <w:i w:val="1"/>
+          <w:iCs w:val="1"/>
+          <w:lang w:val="es-ES"/>
+        </w:rPr>
+        <w:t xml:space="preserve">*Identificar patrones de comportamiento entre las variables para identificar las relaciones entre las mismas y su grado de correlación </w:t>
+      </w:r>
+    </w:p>
+    <w:p>
+      <w:pPr>
+        <w:pStyle w:val="Normal"/>
+      </w:pPr>
+      <w:r>
+        <w:rPr>
+          <w:i w:val="1"/>
+          <w:iCs w:val="1"/>
+          <w:lang w:val="es-ES"/>
+        </w:rPr>
+        <w:t xml:space="preserve">*Considerando la correlacion de las variables identificar que factores tienen un impacto significativo en la evaluacion del precio aplicando tecnicas estadisticas. </w:t>
+      </w:r>
+    </w:p>
+    <w:p>
+      <w:pPr>
+        <w:pStyle w:val="Normal"/>
+      </w:pPr>
+      <w:r>
+        <w:rPr>
+          <w:i w:val="1"/>
+          <w:iCs w:val="1"/>
+          <w:lang w:val="es-ES"/>
+        </w:rPr>
+        <w:t xml:space="preserve">*Identifica valores atípicos con el uso de graficos y su relevancia. </w:t>
+      </w:r>
+    </w:p>
+    <w:p>
+      <w:pPr>
+        <w:pStyle w:val="Normal"/>
+      </w:pPr>
+      <w:r>
+        <w:rPr>
+          <w:i w:val="1"/>
+          <w:iCs w:val="1"/>
+          <w:lang w:val="es-ES"/>
+        </w:rPr>
+        <w:t xml:space="preserve">*representacion del comportamiento de los datos mediantes graficos de modelos estadisticos.2 o 3 </w:t>
+      </w:r>
+    </w:p>
+    <w:p>
+      <w:pPr>
+        <w:pStyle w:val="Normal"/>
+      </w:pPr>
+      <w:r>
+        <w:rPr>
+          <w:i w:val="1"/>
+          <w:iCs w:val="1"/>
+          <w:lang w:val="es-ES"/>
+        </w:rPr>
+        <w:t>*Desarrolla modelos predictivos utilizando algoritmos supervisados: x y z, para predecir con precisión el precio ideal.</w:t>
+      </w:r>
+    </w:p>
+    <w:p>
+      <w:pPr>
+        <w:pStyle w:val="Normal"/>
+        <w:rPr>
+          <w:i w:val="1"/>
+          <w:iCs w:val="1"/>
+          <w:lang w:val="es-ES"/>
+        </w:rPr>
+      </w:pPr>
+    </w:p>
+    <w:p>
+      <w:pPr>
+        <w:pStyle w:val="Normal"/>
+        <w:rPr>
+          <w:i w:val="1"/>
+          <w:iCs w:val="1"/>
+          <w:lang w:val="es-ES"/>
+        </w:rPr>
+      </w:pPr>
+      <w:r>
+        <w:rPr>
+          <w:i w:val="1"/>
+          <w:iCs w:val="1"/>
+          <w:lang w:val="es-ES"/>
+        </w:rPr>
+        <w:t>*</w:t>
       </w:r>
     </w:p>
     <w:sectPr>

</xml_diff>

<commit_message>
Se obtienen graficas, y se actualiza ppt
</commit_message>
<xml_diff>
--- a/Desarrollo contenido.docx
+++ b/Desarrollo contenido.docx
@@ -1,205 +1,17 @@
 
 <file path=word/document.xml><?xml version="1.0" encoding="utf-8"?>
-<w:document xmlns:wpc="http://schemas.microsoft.com/office/word/2010/wordprocessingCanvas" xmlns:mc="http://schemas.openxmlformats.org/markup-compatibility/2006" xmlns:o="urn:schemas-microsoft-com:office:office" xmlns:r="http://schemas.openxmlformats.org/officeDocument/2006/relationships" xmlns:m="http://schemas.openxmlformats.org/officeDocument/2006/math" xmlns:v="urn:schemas-microsoft-com:vml" xmlns:wp14="http://schemas.microsoft.com/office/word/2010/wordprocessingDrawing" xmlns:wp="http://schemas.openxmlformats.org/drawingml/2006/wordprocessingDrawing" xmlns:w10="urn:schemas-microsoft-com:office:word" xmlns:w="http://schemas.openxmlformats.org/wordprocessingml/2006/main" xmlns:w14="http://schemas.microsoft.com/office/word/2010/wordml" xmlns:w15="http://schemas.microsoft.com/office/word/2012/wordml" xmlns:wpg="http://schemas.microsoft.com/office/word/2010/wordprocessingGroup" xmlns:wpi="http://schemas.microsoft.com/office/word/2010/wordprocessingInk" xmlns:wne="http://schemas.microsoft.com/office/word/2006/wordml" xmlns:wps="http://schemas.microsoft.com/office/word/2010/wordprocessingShape" xmlns:w16se="http://schemas.microsoft.com/office/word/2015/wordml/symex" xmlns:w16cid="http://schemas.microsoft.com/office/word/2016/wordml/cid" xmlns:w16="http://schemas.microsoft.com/office/word/2018/wordml" xmlns:w16cex="http://schemas.microsoft.com/office/word/2018/wordml/cex" xmlns:w16sdtdh="http://schemas.microsoft.com/office/word/2020/wordml/sdtdatahash" mc:Ignorable="w14 w15 wp14 w16se w16cid w16 w16cex w16sdtdh">
+<w:document xmlns:wpc="http://schemas.microsoft.com/office/word/2010/wordprocessingCanvas" xmlns:cx="http://schemas.microsoft.com/office/drawing/2014/chartex" xmlns:cx1="http://schemas.microsoft.com/office/drawing/2015/9/8/chartex" xmlns:cx2="http://schemas.microsoft.com/office/drawing/2015/10/21/chartex" xmlns:cx3="http://schemas.microsoft.com/office/drawing/2016/5/9/chartex" xmlns:cx4="http://schemas.microsoft.com/office/drawing/2016/5/10/chartex" xmlns:cx5="http://schemas.microsoft.com/office/drawing/2016/5/11/chartex" xmlns:cx6="http://schemas.microsoft.com/office/drawing/2016/5/12/chartex" xmlns:cx7="http://schemas.microsoft.com/office/drawing/2016/5/13/chartex" xmlns:cx8="http://schemas.microsoft.com/office/drawing/2016/5/14/chartex" xmlns:mc="http://schemas.openxmlformats.org/markup-compatibility/2006" xmlns:aink="http://schemas.microsoft.com/office/drawing/2016/ink" xmlns:am3d="http://schemas.microsoft.com/office/drawing/2017/model3d" xmlns:o="urn:schemas-microsoft-com:office:office" xmlns:oel="http://schemas.microsoft.com/office/2019/extlst" xmlns:r="http://schemas.openxmlformats.org/officeDocument/2006/relationships" xmlns:m="http://schemas.openxmlformats.org/officeDocument/2006/math" xmlns:v="urn:schemas-microsoft-com:vml" xmlns:wp14="http://schemas.microsoft.com/office/word/2010/wordprocessingDrawing" xmlns:wp="http://schemas.openxmlformats.org/drawingml/2006/wordprocessingDrawing" xmlns:w10="urn:schemas-microsoft-com:office:word" xmlns:w="http://schemas.openxmlformats.org/wordprocessingml/2006/main" xmlns:w14="http://schemas.microsoft.com/office/word/2010/wordml" xmlns:w15="http://schemas.microsoft.com/office/word/2012/wordml" xmlns:w16cex="http://schemas.microsoft.com/office/word/2018/wordml/cex" xmlns:w16cid="http://schemas.microsoft.com/office/word/2016/wordml/cid" xmlns:w16="http://schemas.microsoft.com/office/word/2018/wordml" xmlns:w16du="http://schemas.microsoft.com/office/word/2023/wordml/word16du" xmlns:w16sdtdh="http://schemas.microsoft.com/office/word/2020/wordml/sdtdatahash" xmlns:w16se="http://schemas.microsoft.com/office/word/2015/wordml/symex" xmlns:wpg="http://schemas.microsoft.com/office/word/2010/wordprocessingGroup" xmlns:wpi="http://schemas.microsoft.com/office/word/2010/wordprocessingInk" xmlns:wne="http://schemas.microsoft.com/office/word/2006/wordml" xmlns:wps="http://schemas.microsoft.com/office/word/2010/wordprocessingShape" mc:Ignorable="w14 w15 w16se w16cid w16 w16cex w16sdtdh w16du wp14">
   <w:body>
-    <w:p xmlns:wp14="http://schemas.microsoft.com/office/word/2010/wordml" wp14:paraId="1A3885B1" wp14:textId="3FE51F00">
+    <w:p>
       <w:r>
         <w:rPr>
           <w:lang w:val="es-ES"/>
         </w:rPr>
         <w:t>Introduccion:</w:t>
-      </w:r>
-    </w:p>
-    <w:p xmlns:wp14="http://schemas.microsoft.com/office/word/2010/wordml" wp14:paraId="2C078E63" wp14:textId="3BF5F711">
-      <w:pPr>
-        <w:rPr>
-          <w:lang w:val="es-ES"/>
-        </w:rPr>
-      </w:pPr>
-      <w:r>
-        <w:rPr>
-          <w:lang w:val="es-ES"/>
-        </w:rPr>
-        <w:t xml:space="preserve">Argumente la importancia de </w:t>
-      </w:r>
-      <w:r>
-        <w:rPr>
-          <w:lang w:val="es-ES"/>
-        </w:rPr>
-        <w:t>mineria</w:t>
-      </w:r>
-      <w:r>
-        <w:rPr>
-          <w:lang w:val="es-ES"/>
-        </w:rPr>
-        <w:t xml:space="preserve"> de datos, </w:t>
-      </w:r>
-      <w:r>
-        <w:rPr>
-          <w:lang w:val="es-ES"/>
-        </w:rPr>
-        <w:t>segun</w:t>
-      </w:r>
-      <w:r>
-        <w:rPr>
-          <w:lang w:val="es-ES"/>
-        </w:rPr>
-        <w:t xml:space="preserve"> algoritmos supervisados y no supervisados: </w:t>
-      </w:r>
-      <w:r>
-        <w:rPr>
-          <w:lang w:val="es-ES"/>
-        </w:rPr>
-        <w:t xml:space="preserve">En la actualidad con el crecimiento exponencial de los datos generados gracias al internet de las cosas, redes sociales, transacciones en </w:t>
-      </w:r>
-      <w:r>
-        <w:rPr>
-          <w:lang w:val="es-ES"/>
-        </w:rPr>
-        <w:t>linea</w:t>
-      </w:r>
-      <w:r>
-        <w:rPr>
-          <w:lang w:val="es-ES"/>
-        </w:rPr>
-        <w:t>, inteligencia artificial, los algoritmos supervisados y no supervisados juega</w:t>
-      </w:r>
-      <w:r>
-        <w:rPr>
-          <w:lang w:val="es-ES"/>
-        </w:rPr>
-        <w:t xml:space="preserve">n un papel </w:t>
-      </w:r>
-      <w:r>
-        <w:rPr>
-          <w:lang w:val="es-ES"/>
-        </w:rPr>
-        <w:t xml:space="preserve">crucial en este contexto, los algoritmos supervisados como la </w:t>
-      </w:r>
-      <w:r>
-        <w:rPr>
-          <w:lang w:val="es-ES"/>
-        </w:rPr>
-        <w:t>regresion</w:t>
-      </w:r>
-      <w:r>
-        <w:rPr>
-          <w:lang w:val="es-ES"/>
-        </w:rPr>
-        <w:t xml:space="preserve"> y la </w:t>
-      </w:r>
-      <w:r>
-        <w:rPr>
-          <w:lang w:val="es-ES"/>
-        </w:rPr>
-        <w:t>clasificacion</w:t>
-      </w:r>
-      <w:r>
-        <w:rPr>
-          <w:lang w:val="es-ES"/>
-        </w:rPr>
-        <w:t xml:space="preserve"> se usan para predecir resultados basados en datos entrenados,</w:t>
-      </w:r>
-      <w:r>
-        <w:rPr>
-          <w:lang w:val="es-ES"/>
-        </w:rPr>
-        <w:t xml:space="preserve"> como aprendizaje predictivo, </w:t>
-      </w:r>
-      <w:r>
-        <w:rPr>
-          <w:lang w:val="es-ES"/>
-        </w:rPr>
-        <w:t xml:space="preserve"> lo que es una herramienta vital para el </w:t>
-      </w:r>
-      <w:r>
-        <w:rPr>
-          <w:lang w:val="es-ES"/>
-        </w:rPr>
-        <w:t>pronostico</w:t>
-      </w:r>
-      <w:r>
-        <w:rPr>
-          <w:lang w:val="es-ES"/>
-        </w:rPr>
-        <w:t xml:space="preserve"> de ventas</w:t>
-      </w:r>
-      <w:r>
-        <w:rPr>
-          <w:lang w:val="es-ES"/>
-        </w:rPr>
-        <w:t xml:space="preserve"> y </w:t>
-      </w:r>
-      <w:r>
-        <w:rPr>
-          <w:lang w:val="es-ES"/>
-        </w:rPr>
-        <w:t>analisis</w:t>
-      </w:r>
-      <w:r>
-        <w:rPr>
-          <w:lang w:val="es-ES"/>
-        </w:rPr>
-        <w:t xml:space="preserve"> de riesgos, por otra </w:t>
-      </w:r>
-      <w:r>
-        <w:rPr>
-          <w:lang w:val="es-ES"/>
-        </w:rPr>
-        <w:t xml:space="preserve">parte los algoritmos no supervisados, </w:t>
-      </w:r>
-      <w:r>
-        <w:rPr>
-          <w:lang w:val="es-ES"/>
-        </w:rPr>
-        <w:t>son esenciales para descubrir patrones no ocultos en los datos, que llevan a de</w:t>
-      </w:r>
-      <w:r>
-        <w:rPr>
-          <w:lang w:val="es-ES"/>
-        </w:rPr>
-        <w:t xml:space="preserve">scubrimientos valiosos sobre la </w:t>
-      </w:r>
-      <w:r>
-        <w:rPr>
-          <w:lang w:val="es-ES"/>
-        </w:rPr>
-        <w:t>informacion</w:t>
-      </w:r>
-      <w:r>
-        <w:rPr>
-          <w:lang w:val="es-ES"/>
-        </w:rPr>
-        <w:t xml:space="preserve"> que se trata, como tendencias, segmentaciones y </w:t>
-      </w:r>
-      <w:r>
-        <w:rPr>
-          <w:lang w:val="es-ES"/>
-        </w:rPr>
-        <w:t>deteccion</w:t>
-      </w:r>
-      <w:r>
-        <w:rPr>
-          <w:lang w:val="es-ES"/>
-        </w:rPr>
-        <w:t xml:space="preserve"> de </w:t>
-      </w:r>
-      <w:r>
-        <w:rPr>
-          <w:lang w:val="es-ES"/>
-        </w:rPr>
-        <w:t>anomalias</w:t>
-      </w:r>
-      <w:r>
-        <w:rPr>
-          <w:lang w:val="es-ES"/>
-        </w:rPr>
-        <w:t>.</w:t>
       </w:r>
     </w:p>
     <w:p>
       <w:pPr>
-        <w:pStyle w:val="Normal"/>
         <w:rPr>
           <w:lang w:val="es-ES"/>
         </w:rPr>
@@ -208,24 +20,65 @@
         <w:rPr>
           <w:lang w:val="es-ES"/>
         </w:rPr>
-        <w:t>Ibjetivo</w:t>
-      </w:r>
-      <w:r>
-        <w:rPr>
-          <w:lang w:val="es-ES"/>
-        </w:rPr>
-        <w:t xml:space="preserve"> general: </w:t>
-      </w:r>
-      <w:r>
-        <w:rPr>
-          <w:lang w:val="es-ES"/>
-        </w:rPr>
-        <w:t>Aplicar técnicas de aprendizaje supervisado y no supervisado, para extraer informacion significativa sobre la produccion de diamantes considerando sus caracteristicas para poder generar decisiones estrategicas que nos ayuden a determinar el mejor precio posible para cada diamante.</w:t>
+        <w:t xml:space="preserve">Argumente la importancia de mineria de datos, segun algoritmos supervisados y no supervisados: </w:t>
+      </w:r>
+      <w:r>
+        <w:rPr>
+          <w:lang w:val="es-ES"/>
+        </w:rPr>
+        <w:t>En la actualidad con el crecimiento exponencial de los datos generados gracias al internet de las cosas, redes sociales, transacciones en linea, inteligencia artificial, los algoritmos supervisados y no supervisados juega</w:t>
+      </w:r>
+      <w:r>
+        <w:rPr>
+          <w:lang w:val="es-ES"/>
+        </w:rPr>
+        <w:t xml:space="preserve">n un papel </w:t>
+      </w:r>
+      <w:r>
+        <w:rPr>
+          <w:lang w:val="es-ES"/>
+        </w:rPr>
+        <w:t>crucial en este contexto, los algoritmos supervisados como la regresion y la clasificacion se usan para predecir resultados basados en datos entrenados,</w:t>
+      </w:r>
+      <w:r>
+        <w:rPr>
+          <w:lang w:val="es-ES"/>
+        </w:rPr>
+        <w:t xml:space="preserve"> como aprendizaje predictivo, </w:t>
+      </w:r>
+      <w:r>
+        <w:rPr>
+          <w:lang w:val="es-ES"/>
+        </w:rPr>
+        <w:t xml:space="preserve"> lo que es una herramienta vital para el pronostico de ventas</w:t>
+      </w:r>
+      <w:r>
+        <w:rPr>
+          <w:lang w:val="es-ES"/>
+        </w:rPr>
+        <w:t xml:space="preserve"> y analisis de riesgos, por otra </w:t>
+      </w:r>
+      <w:r>
+        <w:rPr>
+          <w:lang w:val="es-ES"/>
+        </w:rPr>
+        <w:t xml:space="preserve">parte los algoritmos no supervisados, </w:t>
+      </w:r>
+      <w:r>
+        <w:rPr>
+          <w:lang w:val="es-ES"/>
+        </w:rPr>
+        <w:t>son esenciales para descubrir patrones no ocultos en los datos, que llevan a de</w:t>
+      </w:r>
+      <w:r>
+        <w:rPr>
+          <w:lang w:val="es-ES"/>
+        </w:rPr>
+        <w:t>scubrimientos valiosos sobre la informacion que se trata, como tendencias, segmentaciones y deteccion de anomalias.</w:t>
       </w:r>
     </w:p>
     <w:p>
       <w:pPr>
-        <w:pStyle w:val="Normal"/>
         <w:rPr>
           <w:lang w:val="es-ES"/>
         </w:rPr>
@@ -234,122 +87,115 @@
         <w:rPr>
           <w:lang w:val="es-ES"/>
         </w:rPr>
-        <w:t>Objetivos específicos:</w:t>
+        <w:t xml:space="preserve">Ibjetivo general: </w:t>
+      </w:r>
+      <w:r>
+        <w:rPr>
+          <w:lang w:val="es-ES"/>
+        </w:rPr>
+        <w:t>Aplicar técnicas de aprendizaje supervisado y no supervisado, para extraer informacion significativa sobre la produccion de diamantes considerando sus caracteristicas para poder generar decisiones estrategicas que nos ayuden a determinar el mejor precio posible para cada diamante.</w:t>
       </w:r>
     </w:p>
     <w:p>
       <w:pPr>
-        <w:pStyle w:val="Normal"/>
-        <w:rPr>
-          <w:i w:val="1"/>
-          <w:iCs w:val="1"/>
+        <w:rPr>
           <w:lang w:val="es-ES"/>
         </w:rPr>
       </w:pPr>
       <w:r>
         <w:rPr>
-          <w:i w:val="1"/>
-          <w:iCs w:val="1"/>
-          <w:lang w:val="es-ES"/>
-        </w:rPr>
-        <w:t xml:space="preserve">*Separar las caracteristicas de los diamantes mediante un analisis descriptivo de la naturaleza de las variables individuales. 1 </w:t>
+          <w:lang w:val="es-ES"/>
+        </w:rPr>
+        <w:t>Objetivos específicos:</w:t>
       </w:r>
     </w:p>
     <w:p>
       <w:pPr>
-        <w:pStyle w:val="Normal"/>
+        <w:rPr>
+          <w:i/>
+          <w:iCs/>
+          <w:lang w:val="es-ES"/>
+        </w:rPr>
       </w:pPr>
       <w:r>
         <w:rPr>
-          <w:i w:val="1"/>
-          <w:iCs w:val="1"/>
+          <w:i/>
+          <w:iCs/>
+          <w:lang w:val="es-ES"/>
+        </w:rPr>
+        <w:t xml:space="preserve">*Separar las caracteristicas de los diamantes mediante un analisis descriptivo de la naturaleza de las variables individuales. 1 </w:t>
+      </w:r>
+    </w:p>
+    <w:p>
+      <w:r>
+        <w:rPr>
+          <w:i/>
+          <w:iCs/>
           <w:lang w:val="es-ES"/>
         </w:rPr>
         <w:t xml:space="preserve">*Identificar patrones de comportamiento entre las variables para identificar las relaciones entre las mismas y su grado de correlación </w:t>
+      </w:r>
+    </w:p>
+    <w:p>
+      <w:r>
+        <w:rPr>
+          <w:i/>
+          <w:iCs/>
+          <w:lang w:val="es-ES"/>
+        </w:rPr>
+        <w:t xml:space="preserve">*Considerando la correlacion de las variables identificar que factores tienen un impacto significativo en la evaluacion del precio aplicando tecnicas estadisticas. </w:t>
+      </w:r>
+    </w:p>
+    <w:p>
+      <w:r>
+        <w:rPr>
+          <w:i/>
+          <w:iCs/>
+          <w:lang w:val="es-ES"/>
+        </w:rPr>
+        <w:t xml:space="preserve">*Identifica valores atípicos con el uso de graficos y su relevancia. </w:t>
+      </w:r>
+    </w:p>
+    <w:p>
+      <w:r>
+        <w:rPr>
+          <w:i/>
+          <w:iCs/>
+          <w:lang w:val="es-ES"/>
+        </w:rPr>
+        <w:t xml:space="preserve">*representacion del comportamiento de los datos mediantes graficos de modelos estadisticos.2 o 3 </w:t>
+      </w:r>
+    </w:p>
+    <w:p>
+      <w:r>
+        <w:rPr>
+          <w:i/>
+          <w:iCs/>
+          <w:lang w:val="es-ES"/>
+        </w:rPr>
+        <w:t>*Desarrolla modelos predictivos utilizando algoritmos supervisados: x y z, para predecir con precisión el precio ideal.</w:t>
       </w:r>
     </w:p>
     <w:p>
       <w:pPr>
-        <w:pStyle w:val="Normal"/>
-      </w:pPr>
-      <w:r>
-        <w:rPr>
-          <w:i w:val="1"/>
-          <w:iCs w:val="1"/>
-          <w:lang w:val="es-ES"/>
-        </w:rPr>
-        <w:t xml:space="preserve">*Considerando la correlacion de las variables identificar que factores tienen un impacto significativo en la evaluacion del precio aplicando tecnicas estadisticas. </w:t>
-      </w:r>
-    </w:p>
-    <w:p>
-      <w:pPr>
-        <w:pStyle w:val="Normal"/>
-      </w:pPr>
-      <w:r>
-        <w:rPr>
-          <w:i w:val="1"/>
-          <w:iCs w:val="1"/>
-          <w:lang w:val="es-ES"/>
-        </w:rPr>
-        <w:t xml:space="preserve">*Identifica valores atípicos con el uso de graficos y su relevancia. </w:t>
-      </w:r>
-    </w:p>
-    <w:p>
-      <w:pPr>
-        <w:pStyle w:val="Normal"/>
-      </w:pPr>
-      <w:r>
-        <w:rPr>
-          <w:i w:val="1"/>
-          <w:iCs w:val="1"/>
-          <w:lang w:val="es-ES"/>
-        </w:rPr>
-        <w:t xml:space="preserve">*representacion del comportamiento de los datos mediantes graficos de modelos estadisticos.2 o 3 </w:t>
-      </w:r>
-    </w:p>
-    <w:p>
-      <w:pPr>
-        <w:pStyle w:val="Normal"/>
-      </w:pPr>
-      <w:r>
-        <w:rPr>
-          <w:i w:val="1"/>
-          <w:iCs w:val="1"/>
-          <w:lang w:val="es-ES"/>
-        </w:rPr>
-        <w:t>*Desarrolla modelos predictivos utilizando algoritmos supervisados: x y z, para predecir con precisión el precio ideal.</w:t>
-      </w:r>
-    </w:p>
-    <w:p>
-      <w:pPr>
-        <w:pStyle w:val="Normal"/>
-        <w:rPr>
-          <w:i w:val="1"/>
-          <w:iCs w:val="1"/>
+        <w:rPr>
+          <w:i/>
+          <w:iCs/>
           <w:lang w:val="es-ES"/>
         </w:rPr>
       </w:pPr>
     </w:p>
     <w:p>
       <w:pPr>
-        <w:pStyle w:val="Normal"/>
-        <w:rPr>
-          <w:i w:val="1"/>
-          <w:iCs w:val="1"/>
+        <w:rPr>
+          <w:i/>
+          <w:iCs/>
           <w:lang w:val="es-ES"/>
         </w:rPr>
       </w:pPr>
-      <w:r>
-        <w:rPr>
-          <w:i w:val="1"/>
-          <w:iCs w:val="1"/>
-          <w:lang w:val="es-ES"/>
-        </w:rPr>
-        <w:t>*</w:t>
-      </w:r>
     </w:p>
     <w:sectPr>
-      <w:pgSz w:w="12240" w:h="15840" w:orient="portrait"/>
+      <w:pgSz w:w="12240" w:h="15840"/>
       <w:pgMar w:top="1440" w:right="1440" w:bottom="1440" w:left="1440" w:header="720" w:footer="720" w:gutter="0"/>
       <w:cols w:space="720"/>
       <w:docGrid w:linePitch="360"/>
@@ -359,11 +205,11 @@
 </file>
 
 <file path=word/styles.xml><?xml version="1.0" encoding="utf-8"?>
-<w:styles xmlns:wp14="http://schemas.microsoft.com/office/word/2010/wordprocessingDrawing" xmlns:mc="http://schemas.openxmlformats.org/markup-compatibility/2006" xmlns:r="http://schemas.openxmlformats.org/officeDocument/2006/relationships" xmlns:w="http://schemas.openxmlformats.org/wordprocessingml/2006/main" xmlns:w14="http://schemas.microsoft.com/office/word/2010/wordml" xmlns:w15="http://schemas.microsoft.com/office/word/2012/wordml" xmlns:w16se="http://schemas.microsoft.com/office/word/2015/wordml/symex" xmlns:w16cid="http://schemas.microsoft.com/office/word/2016/wordml/cid" xmlns:w16="http://schemas.microsoft.com/office/word/2018/wordml" xmlns:w16cex="http://schemas.microsoft.com/office/word/2018/wordml/cex" xmlns:w16sdtdh="http://schemas.microsoft.com/office/word/2020/wordml/sdtdatahash" mc:Ignorable="w14 w15 wp14 w16se w16cid w16 w16cex w16sdtdh">
+<w:styles xmlns:mc="http://schemas.openxmlformats.org/markup-compatibility/2006" xmlns:r="http://schemas.openxmlformats.org/officeDocument/2006/relationships" xmlns:w="http://schemas.openxmlformats.org/wordprocessingml/2006/main" xmlns:w14="http://schemas.microsoft.com/office/word/2010/wordml" xmlns:w15="http://schemas.microsoft.com/office/word/2012/wordml" xmlns:w16cex="http://schemas.microsoft.com/office/word/2018/wordml/cex" xmlns:w16cid="http://schemas.microsoft.com/office/word/2016/wordml/cid" xmlns:w16="http://schemas.microsoft.com/office/word/2018/wordml" xmlns:w16du="http://schemas.microsoft.com/office/word/2023/wordml/word16du" xmlns:w16sdtdh="http://schemas.microsoft.com/office/word/2020/wordml/sdtdatahash" xmlns:w16se="http://schemas.microsoft.com/office/word/2015/wordml/symex" mc:Ignorable="w14 w15 w16se w16cid w16 w16cex w16sdtdh w16du">
   <w:docDefaults>
     <w:rPrDefault>
       <w:rPr>
-        <w:rFonts w:asciiTheme="minorHAnsi" w:hAnsiTheme="minorHAnsi" w:eastAsiaTheme="minorEastAsia" w:cstheme="minorBidi"/>
+        <w:rFonts w:asciiTheme="minorHAnsi" w:eastAsiaTheme="minorEastAsia" w:hAnsiTheme="minorHAnsi" w:cstheme="minorBidi"/>
         <w:sz w:val="24"/>
         <w:szCs w:val="24"/>
         <w:lang w:val="en-US" w:eastAsia="ja-JP" w:bidi="ar-SA"/>
@@ -375,17 +221,17 @@
       </w:pPr>
     </w:pPrDefault>
   </w:docDefaults>
-  <w:latentStyles w:defLockedState="0" w:defUIPriority="99" w:defSemiHidden="0" w:defUnhideWhenUsed="0" w:defQFormat="0" w:count="371">
+  <w:latentStyles w:defLockedState="0" w:defUIPriority="99" w:defSemiHidden="0" w:defUnhideWhenUsed="0" w:defQFormat="0" w:count="376">
     <w:lsdException w:name="Normal" w:uiPriority="0" w:qFormat="1"/>
     <w:lsdException w:name="heading 1" w:uiPriority="9" w:qFormat="1"/>
-    <w:lsdException w:name="heading 2" w:uiPriority="9" w:semiHidden="1" w:unhideWhenUsed="1" w:qFormat="1"/>
-    <w:lsdException w:name="heading 3" w:uiPriority="9" w:semiHidden="1" w:unhideWhenUsed="1" w:qFormat="1"/>
-    <w:lsdException w:name="heading 4" w:uiPriority="9" w:semiHidden="1" w:unhideWhenUsed="1" w:qFormat="1"/>
-    <w:lsdException w:name="heading 5" w:uiPriority="9" w:semiHidden="1" w:unhideWhenUsed="1" w:qFormat="1"/>
-    <w:lsdException w:name="heading 6" w:uiPriority="9" w:semiHidden="1" w:unhideWhenUsed="1" w:qFormat="1"/>
-    <w:lsdException w:name="heading 7" w:uiPriority="9" w:semiHidden="1" w:unhideWhenUsed="1" w:qFormat="1"/>
-    <w:lsdException w:name="heading 8" w:uiPriority="9" w:semiHidden="1" w:unhideWhenUsed="1" w:qFormat="1"/>
-    <w:lsdException w:name="heading 9" w:uiPriority="9" w:semiHidden="1" w:unhideWhenUsed="1" w:qFormat="1"/>
+    <w:lsdException w:name="heading 2" w:semiHidden="1" w:uiPriority="9" w:unhideWhenUsed="1" w:qFormat="1"/>
+    <w:lsdException w:name="heading 3" w:semiHidden="1" w:uiPriority="9" w:unhideWhenUsed="1" w:qFormat="1"/>
+    <w:lsdException w:name="heading 4" w:semiHidden="1" w:uiPriority="9" w:unhideWhenUsed="1" w:qFormat="1"/>
+    <w:lsdException w:name="heading 5" w:semiHidden="1" w:uiPriority="9" w:unhideWhenUsed="1" w:qFormat="1"/>
+    <w:lsdException w:name="heading 6" w:semiHidden="1" w:uiPriority="9" w:unhideWhenUsed="1" w:qFormat="1"/>
+    <w:lsdException w:name="heading 7" w:semiHidden="1" w:uiPriority="9" w:unhideWhenUsed="1" w:qFormat="1"/>
+    <w:lsdException w:name="heading 8" w:semiHidden="1" w:uiPriority="9" w:unhideWhenUsed="1" w:qFormat="1"/>
+    <w:lsdException w:name="heading 9" w:semiHidden="1" w:uiPriority="9" w:unhideWhenUsed="1" w:qFormat="1"/>
     <w:lsdException w:name="index 1" w:semiHidden="1" w:unhideWhenUsed="1"/>
     <w:lsdException w:name="index 2" w:semiHidden="1" w:unhideWhenUsed="1"/>
     <w:lsdException w:name="index 3" w:semiHidden="1" w:unhideWhenUsed="1"/>
@@ -395,22 +241,22 @@
     <w:lsdException w:name="index 7" w:semiHidden="1" w:unhideWhenUsed="1"/>
     <w:lsdException w:name="index 8" w:semiHidden="1" w:unhideWhenUsed="1"/>
     <w:lsdException w:name="index 9" w:semiHidden="1" w:unhideWhenUsed="1"/>
-    <w:lsdException w:name="toc 1" w:uiPriority="39" w:semiHidden="1" w:unhideWhenUsed="1"/>
-    <w:lsdException w:name="toc 2" w:uiPriority="39" w:semiHidden="1" w:unhideWhenUsed="1"/>
-    <w:lsdException w:name="toc 3" w:uiPriority="39" w:semiHidden="1" w:unhideWhenUsed="1"/>
-    <w:lsdException w:name="toc 4" w:uiPriority="39" w:semiHidden="1" w:unhideWhenUsed="1"/>
-    <w:lsdException w:name="toc 5" w:uiPriority="39" w:semiHidden="1" w:unhideWhenUsed="1"/>
-    <w:lsdException w:name="toc 6" w:uiPriority="39" w:semiHidden="1" w:unhideWhenUsed="1"/>
-    <w:lsdException w:name="toc 7" w:uiPriority="39" w:semiHidden="1" w:unhideWhenUsed="1"/>
-    <w:lsdException w:name="toc 8" w:uiPriority="39" w:semiHidden="1" w:unhideWhenUsed="1"/>
-    <w:lsdException w:name="toc 9" w:uiPriority="39" w:semiHidden="1" w:unhideWhenUsed="1"/>
+    <w:lsdException w:name="toc 1" w:semiHidden="1" w:uiPriority="39" w:unhideWhenUsed="1"/>
+    <w:lsdException w:name="toc 2" w:semiHidden="1" w:uiPriority="39" w:unhideWhenUsed="1"/>
+    <w:lsdException w:name="toc 3" w:semiHidden="1" w:uiPriority="39" w:unhideWhenUsed="1"/>
+    <w:lsdException w:name="toc 4" w:semiHidden="1" w:uiPriority="39" w:unhideWhenUsed="1"/>
+    <w:lsdException w:name="toc 5" w:semiHidden="1" w:uiPriority="39" w:unhideWhenUsed="1"/>
+    <w:lsdException w:name="toc 6" w:semiHidden="1" w:uiPriority="39" w:unhideWhenUsed="1"/>
+    <w:lsdException w:name="toc 7" w:semiHidden="1" w:uiPriority="39" w:unhideWhenUsed="1"/>
+    <w:lsdException w:name="toc 8" w:semiHidden="1" w:uiPriority="39" w:unhideWhenUsed="1"/>
+    <w:lsdException w:name="toc 9" w:semiHidden="1" w:uiPriority="39" w:unhideWhenUsed="1"/>
     <w:lsdException w:name="Normal Indent" w:semiHidden="1" w:unhideWhenUsed="1"/>
     <w:lsdException w:name="footnote text" w:semiHidden="1" w:unhideWhenUsed="1"/>
     <w:lsdException w:name="annotation text" w:semiHidden="1" w:unhideWhenUsed="1"/>
     <w:lsdException w:name="header" w:semiHidden="1" w:unhideWhenUsed="1"/>
     <w:lsdException w:name="footer" w:semiHidden="1" w:unhideWhenUsed="1"/>
     <w:lsdException w:name="index heading" w:semiHidden="1" w:unhideWhenUsed="1"/>
-    <w:lsdException w:name="caption" w:uiPriority="35" w:semiHidden="1" w:unhideWhenUsed="1" w:qFormat="1"/>
+    <w:lsdException w:name="caption" w:semiHidden="1" w:uiPriority="35" w:unhideWhenUsed="1" w:qFormat="1"/>
     <w:lsdException w:name="table of figures" w:semiHidden="1" w:unhideWhenUsed="1"/>
     <w:lsdException w:name="envelope address" w:semiHidden="1" w:unhideWhenUsed="1"/>
     <w:lsdException w:name="envelope return" w:semiHidden="1" w:unhideWhenUsed="1"/>
@@ -441,7 +287,7 @@
     <w:lsdException w:name="Title" w:uiPriority="10" w:qFormat="1"/>
     <w:lsdException w:name="Closing" w:semiHidden="1" w:unhideWhenUsed="1"/>
     <w:lsdException w:name="Signature" w:semiHidden="1" w:unhideWhenUsed="1"/>
-    <w:lsdException w:name="Default Paragraph Font" w:uiPriority="1" w:semiHidden="1" w:unhideWhenUsed="1"/>
+    <w:lsdException w:name="Default Paragraph Font" w:semiHidden="1" w:uiPriority="1" w:unhideWhenUsed="1"/>
     <w:lsdException w:name="Body Text" w:semiHidden="1" w:unhideWhenUsed="1"/>
     <w:lsdException w:name="Body Text Indent" w:semiHidden="1" w:unhideWhenUsed="1"/>
     <w:lsdException w:name="List Continue" w:semiHidden="1" w:unhideWhenUsed="1"/>
@@ -641,8 +487,8 @@
     <w:lsdException w:name="Subtle Reference" w:uiPriority="31" w:qFormat="1"/>
     <w:lsdException w:name="Intense Reference" w:uiPriority="32" w:qFormat="1"/>
     <w:lsdException w:name="Book Title" w:uiPriority="33" w:qFormat="1"/>
-    <w:lsdException w:name="Bibliography" w:uiPriority="37" w:semiHidden="1" w:unhideWhenUsed="1"/>
-    <w:lsdException w:name="TOC Heading" w:uiPriority="39" w:semiHidden="1" w:unhideWhenUsed="1" w:qFormat="1"/>
+    <w:lsdException w:name="Bibliography" w:semiHidden="1" w:uiPriority="37" w:unhideWhenUsed="1"/>
+    <w:lsdException w:name="TOC Heading" w:semiHidden="1" w:uiPriority="39" w:unhideWhenUsed="1" w:qFormat="1"/>
     <w:lsdException w:name="Plain Table 1" w:uiPriority="41"/>
     <w:lsdException w:name="Plain Table 2" w:uiPriority="42"/>
     <w:lsdException w:name="Plain Table 3" w:uiPriority="43"/>
@@ -747,18 +593,205 @@
     <w:lsdException w:name="List Table 5 Dark Accent 6" w:uiPriority="50"/>
     <w:lsdException w:name="List Table 6 Colorful Accent 6" w:uiPriority="51"/>
     <w:lsdException w:name="List Table 7 Colorful Accent 6" w:uiPriority="52"/>
+    <w:lsdException w:name="Mention" w:semiHidden="1" w:unhideWhenUsed="1"/>
+    <w:lsdException w:name="Smart Hyperlink" w:semiHidden="1" w:unhideWhenUsed="1"/>
+    <w:lsdException w:name="Hashtag" w:semiHidden="1" w:unhideWhenUsed="1"/>
+    <w:lsdException w:name="Unresolved Mention" w:semiHidden="1" w:unhideWhenUsed="1"/>
+    <w:lsdException w:name="Smart Link" w:semiHidden="1" w:unhideWhenUsed="1"/>
   </w:latentStyles>
-  <w:style w:type="paragraph" w:styleId="Normal" w:default="1">
+  <w:style w:type="paragraph" w:default="1" w:styleId="Normal">
     <w:name w:val="Normal"/>
     <w:qFormat/>
   </w:style>
-  <w:style w:type="character" w:styleId="DefaultParagraphFont" w:default="1">
+  <w:style w:type="paragraph" w:styleId="Heading1">
+    <w:name w:val="heading 1"/>
+    <w:basedOn w:val="Normal"/>
+    <w:next w:val="Normal"/>
+    <w:link w:val="Heading1Char"/>
+    <w:uiPriority w:val="9"/>
+    <w:qFormat/>
+    <w:pPr>
+      <w:keepNext/>
+      <w:keepLines/>
+      <w:spacing w:before="360" w:after="80"/>
+      <w:outlineLvl w:val="0"/>
+    </w:pPr>
+    <w:rPr>
+      <w:rFonts w:asciiTheme="majorHAnsi" w:eastAsiaTheme="majorEastAsia" w:hAnsiTheme="majorHAnsi" w:cstheme="majorBidi"/>
+      <w:color w:val="0F4761" w:themeColor="accent1" w:themeShade="BF"/>
+      <w:sz w:val="40"/>
+      <w:szCs w:val="40"/>
+    </w:rPr>
+  </w:style>
+  <w:style w:type="paragraph" w:styleId="Heading2">
+    <w:name w:val="heading 2"/>
+    <w:basedOn w:val="Normal"/>
+    <w:next w:val="Normal"/>
+    <w:link w:val="Heading2Char"/>
+    <w:uiPriority w:val="9"/>
+    <w:unhideWhenUsed/>
+    <w:qFormat/>
+    <w:pPr>
+      <w:keepNext/>
+      <w:keepLines/>
+      <w:spacing w:before="160" w:after="80"/>
+      <w:outlineLvl w:val="1"/>
+    </w:pPr>
+    <w:rPr>
+      <w:rFonts w:asciiTheme="majorHAnsi" w:eastAsiaTheme="majorEastAsia" w:hAnsiTheme="majorHAnsi" w:cstheme="majorBidi"/>
+      <w:color w:val="0F4761" w:themeColor="accent1" w:themeShade="BF"/>
+      <w:sz w:val="32"/>
+      <w:szCs w:val="32"/>
+    </w:rPr>
+  </w:style>
+  <w:style w:type="paragraph" w:styleId="Heading3">
+    <w:name w:val="heading 3"/>
+    <w:basedOn w:val="Normal"/>
+    <w:next w:val="Normal"/>
+    <w:link w:val="Heading3Char"/>
+    <w:uiPriority w:val="9"/>
+    <w:unhideWhenUsed/>
+    <w:qFormat/>
+    <w:pPr>
+      <w:keepNext/>
+      <w:keepLines/>
+      <w:spacing w:before="160" w:after="80"/>
+      <w:outlineLvl w:val="2"/>
+    </w:pPr>
+    <w:rPr>
+      <w:rFonts w:eastAsiaTheme="majorEastAsia" w:cstheme="majorBidi"/>
+      <w:color w:val="0F4761" w:themeColor="accent1" w:themeShade="BF"/>
+      <w:sz w:val="28"/>
+      <w:szCs w:val="28"/>
+    </w:rPr>
+  </w:style>
+  <w:style w:type="paragraph" w:styleId="Heading4">
+    <w:name w:val="heading 4"/>
+    <w:basedOn w:val="Normal"/>
+    <w:next w:val="Normal"/>
+    <w:link w:val="Heading4Char"/>
+    <w:uiPriority w:val="9"/>
+    <w:unhideWhenUsed/>
+    <w:qFormat/>
+    <w:pPr>
+      <w:keepNext/>
+      <w:keepLines/>
+      <w:spacing w:before="80" w:after="40"/>
+      <w:outlineLvl w:val="3"/>
+    </w:pPr>
+    <w:rPr>
+      <w:rFonts w:eastAsiaTheme="majorEastAsia" w:cstheme="majorBidi"/>
+      <w:i/>
+      <w:iCs/>
+      <w:color w:val="0F4761" w:themeColor="accent1" w:themeShade="BF"/>
+    </w:rPr>
+  </w:style>
+  <w:style w:type="paragraph" w:styleId="Heading5">
+    <w:name w:val="heading 5"/>
+    <w:basedOn w:val="Normal"/>
+    <w:next w:val="Normal"/>
+    <w:link w:val="Heading5Char"/>
+    <w:uiPriority w:val="9"/>
+    <w:unhideWhenUsed/>
+    <w:qFormat/>
+    <w:pPr>
+      <w:keepNext/>
+      <w:keepLines/>
+      <w:spacing w:before="80" w:after="40"/>
+      <w:outlineLvl w:val="4"/>
+    </w:pPr>
+    <w:rPr>
+      <w:rFonts w:eastAsiaTheme="majorEastAsia" w:cstheme="majorBidi"/>
+      <w:color w:val="0F4761" w:themeColor="accent1" w:themeShade="BF"/>
+    </w:rPr>
+  </w:style>
+  <w:style w:type="paragraph" w:styleId="Heading6">
+    <w:name w:val="heading 6"/>
+    <w:basedOn w:val="Normal"/>
+    <w:next w:val="Normal"/>
+    <w:link w:val="Heading6Char"/>
+    <w:uiPriority w:val="9"/>
+    <w:unhideWhenUsed/>
+    <w:qFormat/>
+    <w:pPr>
+      <w:keepNext/>
+      <w:keepLines/>
+      <w:spacing w:before="40" w:after="0"/>
+      <w:outlineLvl w:val="5"/>
+    </w:pPr>
+    <w:rPr>
+      <w:rFonts w:eastAsiaTheme="majorEastAsia" w:cstheme="majorBidi"/>
+      <w:i/>
+      <w:iCs/>
+      <w:color w:val="595959" w:themeColor="text1" w:themeTint="A6"/>
+    </w:rPr>
+  </w:style>
+  <w:style w:type="paragraph" w:styleId="Heading7">
+    <w:name w:val="heading 7"/>
+    <w:basedOn w:val="Normal"/>
+    <w:next w:val="Normal"/>
+    <w:link w:val="Heading7Char"/>
+    <w:uiPriority w:val="9"/>
+    <w:unhideWhenUsed/>
+    <w:qFormat/>
+    <w:pPr>
+      <w:keepNext/>
+      <w:keepLines/>
+      <w:spacing w:before="40" w:after="0"/>
+      <w:outlineLvl w:val="6"/>
+    </w:pPr>
+    <w:rPr>
+      <w:rFonts w:eastAsiaTheme="majorEastAsia" w:cstheme="majorBidi"/>
+      <w:color w:val="595959" w:themeColor="text1" w:themeTint="A6"/>
+    </w:rPr>
+  </w:style>
+  <w:style w:type="paragraph" w:styleId="Heading8">
+    <w:name w:val="heading 8"/>
+    <w:basedOn w:val="Normal"/>
+    <w:next w:val="Normal"/>
+    <w:link w:val="Heading8Char"/>
+    <w:uiPriority w:val="9"/>
+    <w:unhideWhenUsed/>
+    <w:qFormat/>
+    <w:pPr>
+      <w:keepNext/>
+      <w:keepLines/>
+      <w:spacing w:after="0"/>
+      <w:outlineLvl w:val="7"/>
+    </w:pPr>
+    <w:rPr>
+      <w:rFonts w:eastAsiaTheme="majorEastAsia" w:cstheme="majorBidi"/>
+      <w:i/>
+      <w:iCs/>
+      <w:color w:val="272727" w:themeColor="text1" w:themeTint="D8"/>
+    </w:rPr>
+  </w:style>
+  <w:style w:type="paragraph" w:styleId="Heading9">
+    <w:name w:val="heading 9"/>
+    <w:basedOn w:val="Normal"/>
+    <w:next w:val="Normal"/>
+    <w:link w:val="Heading9Char"/>
+    <w:uiPriority w:val="9"/>
+    <w:unhideWhenUsed/>
+    <w:qFormat/>
+    <w:pPr>
+      <w:keepNext/>
+      <w:keepLines/>
+      <w:spacing w:after="0"/>
+      <w:outlineLvl w:val="8"/>
+    </w:pPr>
+    <w:rPr>
+      <w:rFonts w:eastAsiaTheme="majorEastAsia" w:cstheme="majorBidi"/>
+      <w:color w:val="272727" w:themeColor="text1" w:themeTint="D8"/>
+    </w:rPr>
+  </w:style>
+  <w:style w:type="character" w:default="1" w:styleId="DefaultParagraphFont">
     <w:name w:val="Default Paragraph Font"/>
     <w:uiPriority w:val="1"/>
     <w:semiHidden/>
     <w:unhideWhenUsed/>
   </w:style>
-  <w:style w:type="table" w:styleId="TableNormal" w:default="1">
+  <w:style w:type="table" w:default="1" w:styleId="TableNormal">
     <w:name w:val="Normal Table"/>
     <w:uiPriority w:val="99"/>
     <w:semiHidden/>
@@ -773,78 +806,37 @@
       </w:tblCellMar>
     </w:tblPr>
   </w:style>
-  <w:style w:type="numbering" w:styleId="NoList" w:default="1">
+  <w:style w:type="numbering" w:default="1" w:styleId="NoList">
     <w:name w:val="No List"/>
     <w:uiPriority w:val="99"/>
     <w:semiHidden/>
     <w:unhideWhenUsed/>
   </w:style>
-  <w:style w:type="character" w:styleId="Heading1Char" w:customStyle="1">
+  <w:style w:type="character" w:customStyle="1" w:styleId="Heading1Char">
     <w:name w:val="Heading 1 Char"/>
     <w:basedOn w:val="DefaultParagraphFont"/>
     <w:link w:val="Heading1"/>
     <w:uiPriority w:val="9"/>
     <w:rPr>
-      <w:rFonts w:asciiTheme="majorHAnsi" w:hAnsiTheme="majorHAnsi" w:eastAsiaTheme="majorEastAsia" w:cstheme="majorBidi"/>
+      <w:rFonts w:asciiTheme="majorHAnsi" w:eastAsiaTheme="majorEastAsia" w:hAnsiTheme="majorHAnsi" w:cstheme="majorBidi"/>
       <w:color w:val="0F4761" w:themeColor="accent1" w:themeShade="BF"/>
       <w:sz w:val="40"/>
       <w:szCs w:val="40"/>
     </w:rPr>
   </w:style>
-  <w:style w:type="paragraph" w:styleId="Heading1">
-    <w:name w:val="heading 1"/>
-    <w:basedOn w:val="Normal"/>
-    <w:next w:val="Normal"/>
-    <w:link w:val="Heading1Char"/>
-    <w:uiPriority w:val="9"/>
-    <w:qFormat/>
-    <w:pPr>
-      <w:keepNext/>
-      <w:keepLines/>
-      <w:spacing w:before="360" w:after="80"/>
-      <w:outlineLvl w:val="0"/>
-    </w:pPr>
-    <w:rPr>
-      <w:rFonts w:asciiTheme="majorHAnsi" w:hAnsiTheme="majorHAnsi" w:eastAsiaTheme="majorEastAsia" w:cstheme="majorBidi"/>
-      <w:color w:val="0F4761" w:themeColor="accent1" w:themeShade="BF"/>
-      <w:sz w:val="40"/>
-      <w:szCs w:val="40"/>
-    </w:rPr>
-  </w:style>
-  <w:style w:type="character" w:styleId="Heading2Char" w:customStyle="1">
+  <w:style w:type="character" w:customStyle="1" w:styleId="Heading2Char">
     <w:name w:val="Heading 2 Char"/>
     <w:basedOn w:val="DefaultParagraphFont"/>
     <w:link w:val="Heading2"/>
     <w:uiPriority w:val="9"/>
     <w:rPr>
-      <w:rFonts w:asciiTheme="majorHAnsi" w:hAnsiTheme="majorHAnsi" w:eastAsiaTheme="majorEastAsia" w:cstheme="majorBidi"/>
+      <w:rFonts w:asciiTheme="majorHAnsi" w:eastAsiaTheme="majorEastAsia" w:hAnsiTheme="majorHAnsi" w:cstheme="majorBidi"/>
       <w:color w:val="0F4761" w:themeColor="accent1" w:themeShade="BF"/>
       <w:sz w:val="32"/>
       <w:szCs w:val="32"/>
     </w:rPr>
   </w:style>
-  <w:style w:type="paragraph" w:styleId="Heading2">
-    <w:name w:val="heading 2"/>
-    <w:basedOn w:val="Normal"/>
-    <w:next w:val="Normal"/>
-    <w:link w:val="Heading2Char"/>
-    <w:uiPriority w:val="9"/>
-    <w:unhideWhenUsed/>
-    <w:qFormat/>
-    <w:pPr>
-      <w:keepNext/>
-      <w:keepLines/>
-      <w:spacing w:before="160" w:after="80"/>
-      <w:outlineLvl w:val="1"/>
-    </w:pPr>
-    <w:rPr>
-      <w:rFonts w:asciiTheme="majorHAnsi" w:hAnsiTheme="majorHAnsi" w:eastAsiaTheme="majorEastAsia" w:cstheme="majorBidi"/>
-      <w:color w:val="0F4761" w:themeColor="accent1" w:themeShade="BF"/>
-      <w:sz w:val="32"/>
-      <w:szCs w:val="32"/>
-    </w:rPr>
-  </w:style>
-  <w:style w:type="character" w:styleId="Heading3Char" w:customStyle="1">
+  <w:style w:type="character" w:customStyle="1" w:styleId="Heading3Char">
     <w:name w:val="Heading 3 Char"/>
     <w:basedOn w:val="DefaultParagraphFont"/>
     <w:link w:val="Heading3"/>
@@ -856,28 +848,7 @@
       <w:szCs w:val="28"/>
     </w:rPr>
   </w:style>
-  <w:style w:type="paragraph" w:styleId="Heading3">
-    <w:name w:val="heading 3"/>
-    <w:basedOn w:val="Normal"/>
-    <w:next w:val="Normal"/>
-    <w:link w:val="Heading3Char"/>
-    <w:uiPriority w:val="9"/>
-    <w:unhideWhenUsed/>
-    <w:qFormat/>
-    <w:pPr>
-      <w:keepNext/>
-      <w:keepLines/>
-      <w:spacing w:before="160" w:after="80"/>
-      <w:outlineLvl w:val="2"/>
-    </w:pPr>
-    <w:rPr>
-      <w:rFonts w:eastAsiaTheme="majorEastAsia" w:cstheme="majorBidi"/>
-      <w:color w:val="0F4761" w:themeColor="accent1" w:themeShade="BF"/>
-      <w:sz w:val="28"/>
-      <w:szCs w:val="28"/>
-    </w:rPr>
-  </w:style>
-  <w:style w:type="character" w:styleId="Heading4Char" w:customStyle="1">
+  <w:style w:type="character" w:customStyle="1" w:styleId="Heading4Char">
     <w:name w:val="Heading 4 Char"/>
     <w:basedOn w:val="DefaultParagraphFont"/>
     <w:link w:val="Heading4"/>
@@ -889,57 +860,17 @@
       <w:color w:val="0F4761" w:themeColor="accent1" w:themeShade="BF"/>
     </w:rPr>
   </w:style>
-  <w:style w:type="paragraph" w:styleId="Heading4">
-    <w:name w:val="heading 4"/>
-    <w:basedOn w:val="Normal"/>
-    <w:next w:val="Normal"/>
-    <w:link w:val="Heading4Char"/>
-    <w:uiPriority w:val="9"/>
-    <w:unhideWhenUsed/>
-    <w:qFormat/>
-    <w:pPr>
-      <w:keepNext/>
-      <w:keepLines/>
-      <w:spacing w:before="80" w:after="40"/>
-      <w:outlineLvl w:val="3"/>
-    </w:pPr>
-    <w:rPr>
-      <w:rFonts w:eastAsiaTheme="majorEastAsia" w:cstheme="majorBidi"/>
-      <w:i/>
-      <w:iCs/>
+  <w:style w:type="character" w:customStyle="1" w:styleId="Heading5Char">
+    <w:name w:val="Heading 5 Char"/>
+    <w:basedOn w:val="DefaultParagraphFont"/>
+    <w:link w:val="Heading5"/>
+    <w:uiPriority w:val="9"/>
+    <w:rPr>
+      <w:rFonts w:eastAsiaTheme="majorEastAsia" w:cstheme="majorBidi"/>
       <w:color w:val="0F4761" w:themeColor="accent1" w:themeShade="BF"/>
     </w:rPr>
   </w:style>
-  <w:style w:type="character" w:styleId="Heading5Char" w:customStyle="1">
-    <w:name w:val="Heading 5 Char"/>
-    <w:basedOn w:val="DefaultParagraphFont"/>
-    <w:link w:val="Heading5"/>
-    <w:uiPriority w:val="9"/>
-    <w:rPr>
-      <w:rFonts w:eastAsiaTheme="majorEastAsia" w:cstheme="majorBidi"/>
-      <w:color w:val="0F4761" w:themeColor="accent1" w:themeShade="BF"/>
-    </w:rPr>
-  </w:style>
-  <w:style w:type="paragraph" w:styleId="Heading5">
-    <w:name w:val="heading 5"/>
-    <w:basedOn w:val="Normal"/>
-    <w:next w:val="Normal"/>
-    <w:link w:val="Heading5Char"/>
-    <w:uiPriority w:val="9"/>
-    <w:unhideWhenUsed/>
-    <w:qFormat/>
-    <w:pPr>
-      <w:keepNext/>
-      <w:keepLines/>
-      <w:spacing w:before="80" w:after="40"/>
-      <w:outlineLvl w:val="4"/>
-    </w:pPr>
-    <w:rPr>
-      <w:rFonts w:eastAsiaTheme="majorEastAsia" w:cstheme="majorBidi"/>
-      <w:color w:val="0F4761" w:themeColor="accent1" w:themeShade="BF"/>
-    </w:rPr>
-  </w:style>
-  <w:style w:type="character" w:styleId="Heading6Char" w:customStyle="1">
+  <w:style w:type="character" w:customStyle="1" w:styleId="Heading6Char">
     <w:name w:val="Heading 6 Char"/>
     <w:basedOn w:val="DefaultParagraphFont"/>
     <w:link w:val="Heading6"/>
@@ -951,57 +882,17 @@
       <w:color w:val="595959" w:themeColor="text1" w:themeTint="A6"/>
     </w:rPr>
   </w:style>
-  <w:style w:type="paragraph" w:styleId="Heading6">
-    <w:name w:val="heading 6"/>
-    <w:basedOn w:val="Normal"/>
-    <w:next w:val="Normal"/>
-    <w:link w:val="Heading6Char"/>
-    <w:uiPriority w:val="9"/>
-    <w:unhideWhenUsed/>
-    <w:qFormat/>
-    <w:pPr>
-      <w:keepNext/>
-      <w:keepLines/>
-      <w:spacing w:before="40" w:after="0"/>
-      <w:outlineLvl w:val="5"/>
-    </w:pPr>
-    <w:rPr>
-      <w:rFonts w:eastAsiaTheme="majorEastAsia" w:cstheme="majorBidi"/>
-      <w:i/>
-      <w:iCs/>
+  <w:style w:type="character" w:customStyle="1" w:styleId="Heading7Char">
+    <w:name w:val="Heading 7 Char"/>
+    <w:basedOn w:val="DefaultParagraphFont"/>
+    <w:link w:val="Heading7"/>
+    <w:uiPriority w:val="9"/>
+    <w:rPr>
+      <w:rFonts w:eastAsiaTheme="majorEastAsia" w:cstheme="majorBidi"/>
       <w:color w:val="595959" w:themeColor="text1" w:themeTint="A6"/>
     </w:rPr>
   </w:style>
-  <w:style w:type="character" w:styleId="Heading7Char" w:customStyle="1">
-    <w:name w:val="Heading 7 Char"/>
-    <w:basedOn w:val="DefaultParagraphFont"/>
-    <w:link w:val="Heading7"/>
-    <w:uiPriority w:val="9"/>
-    <w:rPr>
-      <w:rFonts w:eastAsiaTheme="majorEastAsia" w:cstheme="majorBidi"/>
-      <w:color w:val="595959" w:themeColor="text1" w:themeTint="A6"/>
-    </w:rPr>
-  </w:style>
-  <w:style w:type="paragraph" w:styleId="Heading7">
-    <w:name w:val="heading 7"/>
-    <w:basedOn w:val="Normal"/>
-    <w:next w:val="Normal"/>
-    <w:link w:val="Heading7Char"/>
-    <w:uiPriority w:val="9"/>
-    <w:unhideWhenUsed/>
-    <w:qFormat/>
-    <w:pPr>
-      <w:keepNext/>
-      <w:keepLines/>
-      <w:spacing w:before="40" w:after="0"/>
-      <w:outlineLvl w:val="6"/>
-    </w:pPr>
-    <w:rPr>
-      <w:rFonts w:eastAsiaTheme="majorEastAsia" w:cstheme="majorBidi"/>
-      <w:color w:val="595959" w:themeColor="text1" w:themeTint="A6"/>
-    </w:rPr>
-  </w:style>
-  <w:style w:type="character" w:styleId="Heading8Char" w:customStyle="1">
+  <w:style w:type="character" w:customStyle="1" w:styleId="Heading8Char">
     <w:name w:val="Heading 8 Char"/>
     <w:basedOn w:val="DefaultParagraphFont"/>
     <w:link w:val="Heading8"/>
@@ -1013,63 +904,23 @@
       <w:color w:val="272727" w:themeColor="text1" w:themeTint="D8"/>
     </w:rPr>
   </w:style>
-  <w:style w:type="paragraph" w:styleId="Heading8">
-    <w:name w:val="heading 8"/>
-    <w:basedOn w:val="Normal"/>
-    <w:next w:val="Normal"/>
-    <w:link w:val="Heading8Char"/>
-    <w:uiPriority w:val="9"/>
-    <w:unhideWhenUsed/>
-    <w:qFormat/>
-    <w:pPr>
-      <w:keepNext/>
-      <w:keepLines/>
-      <w:spacing w:after="0"/>
-      <w:outlineLvl w:val="7"/>
-    </w:pPr>
-    <w:rPr>
-      <w:rFonts w:eastAsiaTheme="majorEastAsia" w:cstheme="majorBidi"/>
-      <w:i/>
-      <w:iCs/>
+  <w:style w:type="character" w:customStyle="1" w:styleId="Heading9Char">
+    <w:name w:val="Heading 9 Char"/>
+    <w:basedOn w:val="DefaultParagraphFont"/>
+    <w:link w:val="Heading9"/>
+    <w:uiPriority w:val="9"/>
+    <w:rPr>
+      <w:rFonts w:eastAsiaTheme="majorEastAsia" w:cstheme="majorBidi"/>
       <w:color w:val="272727" w:themeColor="text1" w:themeTint="D8"/>
     </w:rPr>
   </w:style>
-  <w:style w:type="character" w:styleId="Heading9Char" w:customStyle="1">
-    <w:name w:val="Heading 9 Char"/>
-    <w:basedOn w:val="DefaultParagraphFont"/>
-    <w:link w:val="Heading9"/>
-    <w:uiPriority w:val="9"/>
-    <w:rPr>
-      <w:rFonts w:eastAsiaTheme="majorEastAsia" w:cstheme="majorBidi"/>
-      <w:color w:val="272727" w:themeColor="text1" w:themeTint="D8"/>
-    </w:rPr>
-  </w:style>
-  <w:style w:type="paragraph" w:styleId="Heading9">
-    <w:name w:val="heading 9"/>
-    <w:basedOn w:val="Normal"/>
-    <w:next w:val="Normal"/>
-    <w:link w:val="Heading9Char"/>
-    <w:uiPriority w:val="9"/>
-    <w:unhideWhenUsed/>
-    <w:qFormat/>
-    <w:pPr>
-      <w:keepNext/>
-      <w:keepLines/>
-      <w:spacing w:after="0"/>
-      <w:outlineLvl w:val="8"/>
-    </w:pPr>
-    <w:rPr>
-      <w:rFonts w:eastAsiaTheme="majorEastAsia" w:cstheme="majorBidi"/>
-      <w:color w:val="272727" w:themeColor="text1" w:themeTint="D8"/>
-    </w:rPr>
-  </w:style>
-  <w:style w:type="character" w:styleId="TitleChar" w:customStyle="1">
+  <w:style w:type="character" w:customStyle="1" w:styleId="TitleChar">
     <w:name w:val="Title Char"/>
     <w:basedOn w:val="DefaultParagraphFont"/>
     <w:link w:val="Title"/>
     <w:uiPriority w:val="10"/>
     <w:rPr>
-      <w:rFonts w:asciiTheme="majorHAnsi" w:hAnsiTheme="majorHAnsi" w:eastAsiaTheme="majorEastAsia" w:cstheme="majorBidi"/>
+      <w:rFonts w:asciiTheme="majorHAnsi" w:eastAsiaTheme="majorEastAsia" w:hAnsiTheme="majorHAnsi" w:cstheme="majorBidi"/>
       <w:spacing w:val="-10"/>
       <w:kern w:val="28"/>
       <w:sz w:val="56"/>
@@ -1088,14 +939,14 @@
       <w:contextualSpacing/>
     </w:pPr>
     <w:rPr>
-      <w:rFonts w:asciiTheme="majorHAnsi" w:hAnsiTheme="majorHAnsi" w:eastAsiaTheme="majorEastAsia" w:cstheme="majorBidi"/>
+      <w:rFonts w:asciiTheme="majorHAnsi" w:eastAsiaTheme="majorEastAsia" w:hAnsiTheme="majorHAnsi" w:cstheme="majorBidi"/>
       <w:spacing w:val="-10"/>
       <w:kern w:val="28"/>
       <w:sz w:val="56"/>
       <w:szCs w:val="56"/>
     </w:rPr>
   </w:style>
-  <w:style w:type="character" w:styleId="SubtitleChar" w:customStyle="1">
+  <w:style w:type="character" w:customStyle="1" w:styleId="SubtitleChar">
     <w:name w:val="Subtitle Char"/>
     <w:basedOn w:val="DefaultParagraphFont"/>
     <w:link w:val="Subtitle"/>
@@ -1139,7 +990,7 @@
       <w:color w:val="0F4761" w:themeColor="accent1" w:themeShade="BF"/>
     </w:rPr>
   </w:style>
-  <w:style w:type="character" w:styleId="QuoteChar" w:customStyle="1">
+  <w:style w:type="character" w:customStyle="1" w:styleId="QuoteChar">
     <w:name w:val="Quote Char"/>
     <w:basedOn w:val="DefaultParagraphFont"/>
     <w:link w:val="Quote"/>
@@ -1167,7 +1018,7 @@
       <w:color w:val="404040" w:themeColor="text1" w:themeTint="BF"/>
     </w:rPr>
   </w:style>
-  <w:style w:type="character" w:styleId="IntenseQuoteChar" w:customStyle="1">
+  <w:style w:type="character" w:customStyle="1" w:styleId="IntenseQuoteChar">
     <w:name w:val="Intense Quote Char"/>
     <w:basedOn w:val="DefaultParagraphFont"/>
     <w:link w:val="IntenseQuote"/>
@@ -1187,8 +1038,8 @@
     <w:qFormat/>
     <w:pPr>
       <w:pBdr>
-        <w:top w:val="single" w:color="0F4761" w:themeColor="accent1" w:themeShade="BF" w:sz="4" w:space="10"/>
-        <w:bottom w:val="single" w:color="0F4761" w:themeColor="accent1" w:themeShade="BF" w:sz="4" w:space="10"/>
+        <w:top w:val="single" w:sz="4" w:space="10" w:color="0F4761" w:themeColor="accent1" w:themeShade="BF"/>
+        <w:bottom w:val="single" w:sz="4" w:space="10" w:color="0F4761" w:themeColor="accent1" w:themeShade="BF"/>
       </w:pBdr>
       <w:spacing w:before="360" w:after="360"/>
       <w:ind w:left="864" w:right="864"/>
@@ -1217,7 +1068,7 @@
 </file>
 
 <file path=word/theme/theme1.xml><?xml version="1.0" encoding="utf-8"?>
-<a:theme xmlns:thm15="http://schemas.microsoft.com/office/thememl/2012/main" xmlns:a="http://schemas.openxmlformats.org/drawingml/2006/main" name="Office Theme">
+<a:theme xmlns:a="http://schemas.openxmlformats.org/drawingml/2006/main" name="Office Theme">
   <a:themeElements>
     <a:clrScheme name="Office">
       <a:dk1>

</xml_diff>

<commit_message>
Avances segun la clase 8, y modificaciones post presentacion, falta realizar regresion lineal y avanzar en el arbol de procesos. entro de las tareas pendientes es poder ordenar tanto datos como archivos.
</commit_message>
<xml_diff>
--- a/Desarrollo contenido.docx
+++ b/Desarrollo contenido.docx
@@ -1,8 +1,18 @@
 
 <file path=word/document.xml><?xml version="1.0" encoding="utf-8"?>
-<w:document xmlns:wpc="http://schemas.microsoft.com/office/word/2010/wordprocessingCanvas" xmlns:cx="http://schemas.microsoft.com/office/drawing/2014/chartex" xmlns:cx1="http://schemas.microsoft.com/office/drawing/2015/9/8/chartex" xmlns:cx2="http://schemas.microsoft.com/office/drawing/2015/10/21/chartex" xmlns:cx3="http://schemas.microsoft.com/office/drawing/2016/5/9/chartex" xmlns:cx4="http://schemas.microsoft.com/office/drawing/2016/5/10/chartex" xmlns:cx5="http://schemas.microsoft.com/office/drawing/2016/5/11/chartex" xmlns:cx6="http://schemas.microsoft.com/office/drawing/2016/5/12/chartex" xmlns:cx7="http://schemas.microsoft.com/office/drawing/2016/5/13/chartex" xmlns:cx8="http://schemas.microsoft.com/office/drawing/2016/5/14/chartex" xmlns:mc="http://schemas.openxmlformats.org/markup-compatibility/2006" xmlns:aink="http://schemas.microsoft.com/office/drawing/2016/ink" xmlns:am3d="http://schemas.microsoft.com/office/drawing/2017/model3d" xmlns:o="urn:schemas-microsoft-com:office:office" xmlns:oel="http://schemas.microsoft.com/office/2019/extlst" xmlns:r="http://schemas.openxmlformats.org/officeDocument/2006/relationships" xmlns:m="http://schemas.openxmlformats.org/officeDocument/2006/math" xmlns:v="urn:schemas-microsoft-com:vml" xmlns:wp14="http://schemas.microsoft.com/office/word/2010/wordprocessingDrawing" xmlns:wp="http://schemas.openxmlformats.org/drawingml/2006/wordprocessingDrawing" xmlns:w10="urn:schemas-microsoft-com:office:word" xmlns:w="http://schemas.openxmlformats.org/wordprocessingml/2006/main" xmlns:w14="http://schemas.microsoft.com/office/word/2010/wordml" xmlns:w15="http://schemas.microsoft.com/office/word/2012/wordml" xmlns:w16cex="http://schemas.microsoft.com/office/word/2018/wordml/cex" xmlns:w16cid="http://schemas.microsoft.com/office/word/2016/wordml/cid" xmlns:w16="http://schemas.microsoft.com/office/word/2018/wordml" xmlns:w16du="http://schemas.microsoft.com/office/word/2023/wordml/word16du" xmlns:w16sdtdh="http://schemas.microsoft.com/office/word/2020/wordml/sdtdatahash" xmlns:w16se="http://schemas.microsoft.com/office/word/2015/wordml/symex" xmlns:wpg="http://schemas.microsoft.com/office/word/2010/wordprocessingGroup" xmlns:wpi="http://schemas.microsoft.com/office/word/2010/wordprocessingInk" xmlns:wne="http://schemas.microsoft.com/office/word/2006/wordml" xmlns:wps="http://schemas.microsoft.com/office/word/2010/wordprocessingShape" mc:Ignorable="w14 w15 w16se w16cid w16 w16cex w16sdtdh w16du wp14">
+<w:document xmlns:wpc="http://schemas.microsoft.com/office/word/2010/wordprocessingCanvas" xmlns:cx="http://schemas.microsoft.com/office/drawing/2014/chartex" xmlns:cx1="http://schemas.microsoft.com/office/drawing/2015/9/8/chartex" xmlns:cx2="http://schemas.microsoft.com/office/drawing/2015/10/21/chartex" xmlns:cx3="http://schemas.microsoft.com/office/drawing/2016/5/9/chartex" xmlns:cx4="http://schemas.microsoft.com/office/drawing/2016/5/10/chartex" xmlns:cx5="http://schemas.microsoft.com/office/drawing/2016/5/11/chartex" xmlns:cx6="http://schemas.microsoft.com/office/drawing/2016/5/12/chartex" xmlns:cx7="http://schemas.microsoft.com/office/drawing/2016/5/13/chartex" xmlns:cx8="http://schemas.microsoft.com/office/drawing/2016/5/14/chartex" xmlns:mc="http://schemas.openxmlformats.org/markup-compatibility/2006" xmlns:aink="http://schemas.microsoft.com/office/drawing/2016/ink" xmlns:am3d="http://schemas.microsoft.com/office/drawing/2017/model3d" xmlns:o="urn:schemas-microsoft-com:office:office" xmlns:oel="http://schemas.microsoft.com/office/2019/extlst" xmlns:r="http://schemas.openxmlformats.org/officeDocument/2006/relationships" xmlns:m="http://schemas.openxmlformats.org/officeDocument/2006/math" xmlns:v="urn:schemas-microsoft-com:vml" xmlns:wp14="http://schemas.microsoft.com/office/word/2010/wordprocessingDrawing" xmlns:wp="http://schemas.openxmlformats.org/drawingml/2006/wordprocessingDrawing" xmlns:w10="urn:schemas-microsoft-com:office:word" xmlns:w="http://schemas.openxmlformats.org/wordprocessingml/2006/main" xmlns:w14="http://schemas.microsoft.com/office/word/2010/wordml" xmlns:w15="http://schemas.microsoft.com/office/word/2012/wordml" xmlns:w16cex="http://schemas.microsoft.com/office/word/2018/wordml/cex" xmlns:w16cid="http://schemas.microsoft.com/office/word/2016/wordml/cid" xmlns:w16="http://schemas.microsoft.com/office/word/2018/wordml" xmlns:w16sdtdh="http://schemas.microsoft.com/office/word/2020/wordml/sdtdatahash" xmlns:w16se="http://schemas.microsoft.com/office/word/2015/wordml/symex" xmlns:wpg="http://schemas.microsoft.com/office/word/2010/wordprocessingGroup" xmlns:wpi="http://schemas.microsoft.com/office/word/2010/wordprocessingInk" xmlns:wne="http://schemas.microsoft.com/office/word/2006/wordml" xmlns:wps="http://schemas.microsoft.com/office/word/2010/wordprocessingShape" xmlns:a="http://schemas.openxmlformats.org/drawingml/2006/main" xmlns:pic="http://schemas.openxmlformats.org/drawingml/2006/picture" xmlns:a14="http://schemas.microsoft.com/office/drawing/2010/main" mc:Ignorable="w14 w15 w16se w16cid w16 w16cex w16sdtdh wp14">
   <w:body>
     <w:p>
+      <w:pPr/>
+      <w:r>
+        <w:rPr>
+          <w:lang w:val="es-ES"/>
+        </w:rPr>
+        <w:t>Melany :</w:t>
+      </w:r>
+    </w:p>
+    <w:p>
+      <w:pPr/>
       <w:r>
         <w:rPr>
           <w:lang w:val="es-ES"/>
@@ -13,6 +23,7 @@
     <w:p>
       <w:pPr>
         <w:rPr>
+          <w:rFonts w:hint="eastAsia"/>
           <w:lang w:val="es-ES"/>
         </w:rPr>
       </w:pPr>
@@ -79,48 +90,596 @@
     </w:p>
     <w:p>
       <w:pPr>
-        <w:rPr>
-          <w:lang w:val="es-ES"/>
-        </w:rPr>
-      </w:pPr>
-      <w:r>
-        <w:rPr>
-          <w:lang w:val="es-ES"/>
-        </w:rPr>
-        <w:t xml:space="preserve">Ibjetivo general: </w:t>
-      </w:r>
-      <w:r>
-        <w:rPr>
-          <w:lang w:val="es-ES"/>
-        </w:rPr>
-        <w:t>Aplicar técnicas de aprendizaje supervisado y no supervisado, para extraer informacion significativa sobre la produccion de diamantes considerando sus caracteristicas para poder generar decisiones estrategicas que nos ayuden a determinar el mejor precio posible para cada diamante.</w:t>
-      </w:r>
-    </w:p>
-    <w:p>
-      <w:pPr>
-        <w:rPr>
-          <w:lang w:val="es-ES"/>
-        </w:rPr>
-      </w:pPr>
-      <w:r>
-        <w:rPr>
-          <w:lang w:val="es-ES"/>
-        </w:rPr>
-        <w:t>Objetivos específicos:</w:t>
-      </w:r>
-    </w:p>
-    <w:p>
-      <w:pPr>
-        <w:rPr>
+        <w:pStyle w:val="Normal"/>
+        <w:rPr>
+          <w:i w:val="1"/>
+          <w:iCs w:val="1"/>
+          <w:lang w:val="es-ES"/>
+        </w:rPr>
+      </w:pPr>
+    </w:p>
+    <w:p>
+      <w:pPr>
+        <w:pStyle w:val="Normal"/>
+        <w:rPr>
+          <w:i w:val="1"/>
+          <w:iCs w:val="1"/>
+          <w:lang w:val="es-ES"/>
+        </w:rPr>
+      </w:pPr>
+      <w:r>
+        <w:rPr>
+          <w:i w:val="1"/>
+          <w:iCs w:val="1"/>
+          <w:lang w:val="es-ES"/>
+        </w:rPr>
+        <w:t>Yo .-</w:t>
+      </w:r>
+    </w:p>
+    <w:p>
+      <w:pPr>
+        <w:pStyle w:val="Normal"/>
+      </w:pPr>
+      <w:r>
+        <w:rPr>
+          <w:i w:val="1"/>
+          <w:iCs w:val="1"/>
+          <w:lang w:val="es-ES"/>
+        </w:rPr>
+        <w:t>PPT4--&gt; Explicar las variables a que corresponden:</w:t>
+      </w:r>
+      <w:r>
+        <w:br/>
+      </w:r>
+      <w:r>
+        <w:drawing>
+          <wp:inline wp14:editId="599B7799" wp14:anchorId="69234A71">
+            <wp:extent cx="3162742" cy="2886478"/>
+            <wp:effectExtent l="0" t="0" r="0" b="0"/>
+            <wp:docPr id="523494195" name="" title=""/>
+            <wp:cNvGraphicFramePr>
+              <a:graphicFrameLocks noChangeAspect="1"/>
+            </wp:cNvGraphicFramePr>
+            <a:graphic>
+              <a:graphicData uri="http://schemas.openxmlformats.org/drawingml/2006/picture">
+                <pic:pic>
+                  <pic:nvPicPr>
+                    <pic:cNvPr id="0" name=""/>
+                    <pic:cNvPicPr/>
+                  </pic:nvPicPr>
+                  <pic:blipFill>
+                    <a:blip r:embed="Re65f7a4261f74906">
+                      <a:extLst>
+                        <a:ext xmlns:a="http://schemas.openxmlformats.org/drawingml/2006/main" uri="{28A0092B-C50C-407E-A947-70E740481C1C}">
+                          <a14:useLocalDpi val="0"/>
+                        </a:ext>
+                      </a:extLst>
+                    </a:blip>
+                    <a:stretch>
+                      <a:fillRect/>
+                    </a:stretch>
+                  </pic:blipFill>
+                  <pic:spPr>
+                    <a:xfrm>
+                      <a:off x="0" y="0"/>
+                      <a:ext cx="3162742" cy="2886478"/>
+                    </a:xfrm>
+                    <a:prstGeom prst="rect">
+                      <a:avLst/>
+                    </a:prstGeom>
+                  </pic:spPr>
+                </pic:pic>
+              </a:graphicData>
+            </a:graphic>
+          </wp:inline>
+        </w:drawing>
+      </w:r>
+    </w:p>
+    <w:p>
+      <w:pPr>
+        <w:spacing w:before="0" w:beforeAutospacing="off" w:after="160" w:afterAutospacing="off" w:line="257" w:lineRule="auto"/>
+        <w:rPr>
+          <w:rFonts w:ascii="Aptos" w:hAnsi="Aptos" w:eastAsia="Aptos" w:cs="Aptos"/>
+          <w:noProof w:val="0"/>
+          <w:sz w:val="22"/>
+          <w:szCs w:val="22"/>
+          <w:lang w:val="es-ES"/>
+        </w:rPr>
+      </w:pPr>
+    </w:p>
+    <w:p>
+      <w:pPr>
+        <w:spacing w:before="0" w:beforeAutospacing="off" w:after="160" w:afterAutospacing="off" w:line="257" w:lineRule="auto"/>
+        <w:rPr>
+          <w:rFonts w:ascii="Aptos" w:hAnsi="Aptos" w:eastAsia="Aptos" w:cs="Aptos"/>
+          <w:noProof w:val="0"/>
+          <w:sz w:val="22"/>
+          <w:szCs w:val="22"/>
+          <w:lang w:val="es-ES"/>
+        </w:rPr>
+      </w:pPr>
+    </w:p>
+    <w:p>
+      <w:pPr>
+        <w:spacing w:before="0" w:beforeAutospacing="off" w:after="160" w:afterAutospacing="off" w:line="257" w:lineRule="auto"/>
+        <w:rPr>
+          <w:rFonts w:ascii="Aptos" w:hAnsi="Aptos" w:eastAsia="Aptos" w:cs="Aptos"/>
+          <w:noProof w:val="0"/>
+          <w:sz w:val="22"/>
+          <w:szCs w:val="22"/>
+          <w:lang w:val="es-ES"/>
+        </w:rPr>
+      </w:pPr>
+    </w:p>
+    <w:p>
+      <w:pPr>
+        <w:spacing w:before="0" w:beforeAutospacing="off" w:after="160" w:afterAutospacing="off" w:line="257" w:lineRule="auto"/>
+        <w:rPr>
+          <w:rFonts w:ascii="Aptos" w:hAnsi="Aptos" w:eastAsia="Aptos" w:cs="Aptos"/>
+          <w:noProof w:val="0"/>
+          <w:sz w:val="22"/>
+          <w:szCs w:val="22"/>
+          <w:lang w:val="es-ES"/>
+        </w:rPr>
+      </w:pPr>
+    </w:p>
+    <w:p>
+      <w:pPr>
+        <w:spacing w:before="0" w:beforeAutospacing="off" w:after="160" w:afterAutospacing="off" w:line="257" w:lineRule="auto"/>
+        <w:rPr>
+          <w:rFonts w:ascii="Aptos" w:hAnsi="Aptos" w:eastAsia="Aptos" w:cs="Aptos"/>
+          <w:noProof w:val="0"/>
+          <w:sz w:val="22"/>
+          <w:szCs w:val="22"/>
+          <w:lang w:val="es-ES"/>
+        </w:rPr>
+      </w:pPr>
+    </w:p>
+    <w:p>
+      <w:pPr>
+        <w:spacing w:before="0" w:beforeAutospacing="off" w:after="160" w:afterAutospacing="off" w:line="257" w:lineRule="auto"/>
+      </w:pPr>
+      <w:r>
+        <w:rPr>
+          <w:rFonts w:ascii="Aptos" w:hAnsi="Aptos" w:eastAsia="Aptos" w:cs="Aptos"/>
+          <w:noProof w:val="0"/>
+          <w:sz w:val="22"/>
+          <w:szCs w:val="22"/>
+          <w:lang w:val="es-ES"/>
+        </w:rPr>
+        <w:t>Este conjunto de datos clásico contiene los precios y otros atributos de casi 54.000 diamantes. Hay 10 atributos incluidos en el conjunto de datos, incluido el objetivo, es decir. precio.</w:t>
+      </w:r>
+    </w:p>
+    <w:p>
+      <w:pPr>
+        <w:spacing w:before="0" w:beforeAutospacing="off" w:after="160" w:afterAutospacing="off" w:line="257" w:lineRule="auto"/>
+      </w:pPr>
+      <w:r>
+        <w:rPr>
+          <w:rFonts w:ascii="Aptos" w:hAnsi="Aptos" w:eastAsia="Aptos" w:cs="Aptos"/>
+          <w:noProof w:val="0"/>
+          <w:sz w:val="22"/>
+          <w:szCs w:val="22"/>
+          <w:lang w:val="es-ES"/>
+        </w:rPr>
+        <w:t>Descripción de la característica:</w:t>
+      </w:r>
+    </w:p>
+    <w:p>
+      <w:pPr>
+        <w:spacing w:before="0" w:beforeAutospacing="off" w:after="160" w:afterAutospacing="off" w:line="257" w:lineRule="auto"/>
+      </w:pPr>
+      <w:r>
+        <w:rPr>
+          <w:rFonts w:ascii="Aptos" w:hAnsi="Aptos" w:eastAsia="Aptos" w:cs="Aptos"/>
+          <w:noProof w:val="0"/>
+          <w:sz w:val="22"/>
+          <w:szCs w:val="22"/>
+          <w:lang w:val="es-ES"/>
+        </w:rPr>
+        <w:t xml:space="preserve">Precio= precio en dólares estadounidenses ($326--$18,823) </w:t>
+      </w:r>
+    </w:p>
+    <w:p>
+      <w:pPr>
+        <w:spacing w:before="0" w:beforeAutospacing="off" w:after="160" w:afterAutospacing="off" w:line="257" w:lineRule="auto"/>
+      </w:pPr>
+      <w:r>
+        <w:rPr>
+          <w:rFonts w:ascii="Aptos" w:hAnsi="Aptos" w:eastAsia="Aptos" w:cs="Aptos"/>
+          <w:noProof w:val="0"/>
+          <w:sz w:val="22"/>
+          <w:szCs w:val="22"/>
+          <w:lang w:val="es-ES"/>
+        </w:rPr>
+        <w:t>Peso (0,2--5,01) El quilate es el peso físico del diamante medido en quilates métricos. Un quilate equivale a 1/5 de gramo y se subdivide en 100 puntos. El peso en quilates es el grado más objetivo de las 4C.</w:t>
+      </w:r>
+    </w:p>
+    <w:p>
+      <w:pPr>
+        <w:spacing w:before="0" w:beforeAutospacing="off" w:after="160" w:afterAutospacing="off" w:line="257" w:lineRule="auto"/>
+      </w:pPr>
+      <w:r>
+        <w:rPr>
+          <w:rFonts w:ascii="Aptos" w:hAnsi="Aptos" w:eastAsia="Aptos" w:cs="Aptos"/>
+          <w:noProof w:val="0"/>
+          <w:sz w:val="22"/>
+          <w:szCs w:val="22"/>
+          <w:lang w:val="es-ES"/>
+        </w:rPr>
+        <w:t>C</w:t>
+      </w:r>
+      <w:r>
+        <w:rPr>
+          <w:rFonts w:ascii="Aptos" w:hAnsi="Aptos" w:eastAsia="Aptos" w:cs="Aptos"/>
+          <w:noProof w:val="0"/>
+          <w:sz w:val="22"/>
+          <w:szCs w:val="22"/>
+          <w:lang w:val="es-ES"/>
+        </w:rPr>
+        <w:t>orte</w:t>
+      </w:r>
+      <w:r>
+        <w:rPr>
+          <w:rFonts w:ascii="Aptos" w:hAnsi="Aptos" w:eastAsia="Aptos" w:cs="Aptos"/>
+          <w:noProof w:val="0"/>
+          <w:sz w:val="22"/>
+          <w:szCs w:val="22"/>
+          <w:lang w:val="es-ES"/>
+        </w:rPr>
+        <w:t xml:space="preserve">/ tall </w:t>
+      </w:r>
+      <w:r>
+        <w:rPr>
+          <w:rFonts w:ascii="Aptos" w:hAnsi="Aptos" w:eastAsia="Aptos" w:cs="Aptos"/>
+          <w:noProof w:val="0"/>
+          <w:sz w:val="22"/>
+          <w:szCs w:val="22"/>
+          <w:lang w:val="es-ES"/>
+        </w:rPr>
+        <w:t>(Aceptable, Bueno, Muy Bueno, Premium, Ideal) Al determinar la calidad del corte, el clasificador de diamantes evalúa la habilidad del cortador en la creación del diamante. Cuanto más preciso sea el corte del diamante, más cautivador será a la vista.</w:t>
+      </w:r>
+    </w:p>
+    <w:p>
+      <w:pPr>
+        <w:spacing w:before="0" w:beforeAutospacing="off" w:after="160" w:afterAutospacing="off" w:line="257" w:lineRule="auto"/>
+      </w:pPr>
+      <w:r>
+        <w:rPr>
+          <w:rFonts w:ascii="Aptos" w:hAnsi="Aptos" w:eastAsia="Aptos" w:cs="Aptos"/>
+          <w:noProof w:val="0"/>
+          <w:sz w:val="22"/>
+          <w:szCs w:val="22"/>
+          <w:lang w:val="es-ES"/>
+        </w:rPr>
+        <w:t>color, de J (peor) a D (mejor) El color de los diamantes con calidad de gema se presenta en muchos tonos. En el rango de incoloro a amarillo claro o marrón claro. Los diamantes incoloros son los más raros. Otros colores naturales (azul, rojo, rosa, por ejemplo) se conocen como "elegantes" y su gradación de color es diferente a la de los diamantes blancos incoloros.</w:t>
+      </w:r>
+    </w:p>
+    <w:p>
+      <w:pPr>
+        <w:spacing w:before="0" w:beforeAutospacing="off" w:after="160" w:afterAutospacing="off" w:line="257" w:lineRule="auto"/>
+      </w:pPr>
+      <w:r>
+        <w:rPr>
+          <w:rFonts w:ascii="Aptos" w:hAnsi="Aptos" w:eastAsia="Aptos" w:cs="Aptos"/>
+          <w:noProof w:val="0"/>
+          <w:sz w:val="22"/>
+          <w:szCs w:val="22"/>
+          <w:lang w:val="es-ES"/>
+        </w:rPr>
+        <w:t>claridad (I1 (peor), SI2, SI1, VS2, VS1, VVS2, VVS1, IF (mejor)) Los diamantes pueden tener características internas conocidas como inclusiones o características externas conocidas como imperfecciones. Los diamantes sin inclusiones ni imperfecciones son raros; sin embargo, la mayoría de las características sólo pueden verse con aumento.</w:t>
+      </w:r>
+    </w:p>
+    <w:p>
+      <w:pPr>
+        <w:spacing w:before="0" w:beforeAutospacing="off" w:after="160" w:afterAutospacing="off" w:line="257" w:lineRule="auto"/>
+      </w:pPr>
+      <w:r>
+        <w:rPr>
+          <w:rFonts w:ascii="Aptos" w:hAnsi="Aptos" w:eastAsia="Aptos" w:cs="Aptos"/>
+          <w:noProof w:val="0"/>
+          <w:sz w:val="22"/>
+          <w:szCs w:val="22"/>
+          <w:lang w:val="es-ES"/>
+        </w:rPr>
+        <w:t>Dimensiones</w:t>
+      </w:r>
+    </w:p>
+    <w:p>
+      <w:pPr>
+        <w:spacing w:before="0" w:beforeAutospacing="off" w:after="160" w:afterAutospacing="off" w:line="257" w:lineRule="auto"/>
+      </w:pPr>
+      <w:r>
+        <w:rPr>
+          <w:rFonts w:ascii="Aptos" w:hAnsi="Aptos" w:eastAsia="Aptos" w:cs="Aptos"/>
+          <w:noProof w:val="0"/>
+          <w:sz w:val="22"/>
+          <w:szCs w:val="22"/>
+          <w:lang w:val="es-ES"/>
+        </w:rPr>
+        <w:t>x longitud en mm (0--10,74)</w:t>
+      </w:r>
+    </w:p>
+    <w:p>
+      <w:pPr>
+        <w:spacing w:before="0" w:beforeAutospacing="off" w:after="160" w:afterAutospacing="off" w:line="257" w:lineRule="auto"/>
+      </w:pPr>
+      <w:r>
+        <w:rPr>
+          <w:rFonts w:ascii="Aptos" w:hAnsi="Aptos" w:eastAsia="Aptos" w:cs="Aptos"/>
+          <w:noProof w:val="0"/>
+          <w:sz w:val="22"/>
+          <w:szCs w:val="22"/>
+          <w:lang w:val="es-ES"/>
+        </w:rPr>
+        <w:t>Ancho y en mm (0--58,9)</w:t>
+      </w:r>
+    </w:p>
+    <w:p>
+      <w:pPr>
+        <w:spacing w:before="0" w:beforeAutospacing="off" w:after="160" w:afterAutospacing="off" w:line="257" w:lineRule="auto"/>
+      </w:pPr>
+      <w:r>
+        <w:rPr>
+          <w:rFonts w:ascii="Aptos" w:hAnsi="Aptos" w:eastAsia="Aptos" w:cs="Aptos"/>
+          <w:noProof w:val="0"/>
+          <w:sz w:val="22"/>
+          <w:szCs w:val="22"/>
+          <w:lang w:val="es-ES"/>
+        </w:rPr>
+        <w:t>profundidad z en mm (0--31,8)</w:t>
+      </w:r>
+    </w:p>
+    <w:p>
+      <w:pPr>
+        <w:pStyle w:val="Normal"/>
+        <w:rPr>
+          <w:lang w:val="es-ES"/>
+        </w:rPr>
+      </w:pPr>
+      <w:r>
+        <w:rPr>
+          <w:lang w:val="es-ES"/>
+        </w:rPr>
+        <w:t xml:space="preserve">Podemos percibir valores </w:t>
+      </w:r>
+      <w:r>
+        <w:rPr>
+          <w:lang w:val="es-ES"/>
+        </w:rPr>
+        <w:t>atípicos</w:t>
+      </w:r>
+      <w:r>
+        <w:rPr>
+          <w:lang w:val="es-ES"/>
+        </w:rPr>
+        <w:t xml:space="preserve"> en X Y Z debido a que son  </w:t>
+      </w:r>
+    </w:p>
+    <w:p>
+      <w:pPr>
+        <w:pStyle w:val="Normal"/>
+        <w:rPr>
+          <w:lang w:val="es-ES"/>
+        </w:rPr>
+      </w:pPr>
+    </w:p>
+    <w:p>
+      <w:pPr>
+        <w:pStyle w:val="Normal"/>
+        <w:rPr>
+          <w:lang w:val="es-ES"/>
+        </w:rPr>
+      </w:pPr>
+      <w:r>
+        <w:rPr>
+          <w:lang w:val="es-ES"/>
+        </w:rPr>
+        <w:t xml:space="preserve">PPT 5 --&gt; </w:t>
+      </w:r>
+    </w:p>
+    <w:p>
+      <w:pPr>
+        <w:pStyle w:val="Normal"/>
+        <w:rPr>
+          <w:lang w:val="es-ES"/>
+        </w:rPr>
+      </w:pPr>
+      <w:r>
+        <w:rPr>
+          <w:lang w:val="es-ES"/>
+        </w:rPr>
+        <w:t>PREPROCESAMIENTO DE DATOS</w:t>
+      </w:r>
+    </w:p>
+    <w:p>
+      <w:pPr>
+        <w:pStyle w:val="Normal"/>
+      </w:pPr>
+      <w:r>
+        <w:rPr>
+          <w:lang w:val="es-ES"/>
+        </w:rPr>
+        <w:t>Los datos presentados corresponden a un listado de precios y catalogación de diamantes en un mercado en particular.</w:t>
+      </w:r>
+    </w:p>
+    <w:p>
+      <w:pPr>
+        <w:pStyle w:val="Normal"/>
+      </w:pPr>
+      <w:r>
+        <w:rPr>
+          <w:lang w:val="es-ES"/>
+        </w:rPr>
+        <w:t>Preprocesamiento de datos</w:t>
+      </w:r>
+    </w:p>
+    <w:p>
+      <w:pPr>
+        <w:pStyle w:val="Normal"/>
+      </w:pPr>
+      <w:r>
+        <w:rPr>
+          <w:lang w:val="es-ES"/>
+        </w:rPr>
+        <w:t>Pasos involucrados en el preprocesamiento de datos</w:t>
+      </w:r>
+    </w:p>
+    <w:p>
+      <w:pPr>
+        <w:pStyle w:val="Normal"/>
+      </w:pPr>
+      <w:r>
+        <w:rPr>
+          <w:lang w:val="es-ES"/>
+        </w:rPr>
+        <w:t xml:space="preserve"> </w:t>
+      </w:r>
+    </w:p>
+    <w:p>
+      <w:pPr>
+        <w:pStyle w:val="Normal"/>
+      </w:pPr>
+      <w:r>
+        <w:rPr>
+          <w:lang w:val="es-ES"/>
+        </w:rPr>
+        <w:t>Limpieza de datos</w:t>
+      </w:r>
+    </w:p>
+    <w:p>
+      <w:pPr>
+        <w:pStyle w:val="Normal"/>
+      </w:pPr>
+      <w:r>
+        <w:rPr>
+          <w:lang w:val="es-ES"/>
+        </w:rPr>
+        <w:t>Identificar y tratamiento de valores atípicos</w:t>
+      </w:r>
+    </w:p>
+    <w:p>
+      <w:pPr>
+        <w:pStyle w:val="Normal"/>
+      </w:pPr>
+      <w:r>
+        <w:rPr>
+          <w:lang w:val="es-ES"/>
+        </w:rPr>
+        <w:t>Codificación de variables categóricas</w:t>
+      </w:r>
+    </w:p>
+    <w:p>
+      <w:pPr>
+        <w:rPr>
+          <w:rFonts w:hint="eastAsia"/>
           <w:i/>
           <w:iCs/>
           <w:lang w:val="es-ES"/>
         </w:rPr>
       </w:pPr>
-      <w:r>
-        <w:rPr>
-          <w:i/>
-          <w:iCs/>
+    </w:p>
+    <w:p>
+      <w:pPr>
+        <w:rPr>
+          <w:lang w:val="es-ES"/>
+        </w:rPr>
+      </w:pPr>
+      <w:r>
+        <w:rPr>
+          <w:lang w:val="es-ES"/>
+        </w:rPr>
+        <w:t>O</w:t>
+      </w:r>
+      <w:r>
+        <w:rPr>
+          <w:lang w:val="es-ES"/>
+        </w:rPr>
+        <w:t xml:space="preserve">bjetivo general: Aplicar técnicas de aprendizaje supervisado y no supervisado, para extraer </w:t>
+      </w:r>
+      <w:r>
+        <w:rPr>
+          <w:lang w:val="es-ES"/>
+        </w:rPr>
+        <w:t>informacion</w:t>
+      </w:r>
+      <w:r>
+        <w:rPr>
+          <w:lang w:val="es-ES"/>
+        </w:rPr>
+        <w:t xml:space="preserve"> significativa sobre la </w:t>
+      </w:r>
+      <w:r>
+        <w:rPr>
+          <w:lang w:val="es-ES"/>
+        </w:rPr>
+        <w:t>produccion</w:t>
+      </w:r>
+      <w:r>
+        <w:rPr>
+          <w:lang w:val="es-ES"/>
+        </w:rPr>
+        <w:t xml:space="preserve"> de diamantes considerando sus </w:t>
+      </w:r>
+      <w:r>
+        <w:rPr>
+          <w:lang w:val="es-ES"/>
+        </w:rPr>
+        <w:t>caracteristicas</w:t>
+      </w:r>
+      <w:r>
+        <w:rPr>
+          <w:lang w:val="es-ES"/>
+        </w:rPr>
+        <w:t xml:space="preserve"> para poder generar decisiones </w:t>
+      </w:r>
+      <w:r>
+        <w:rPr>
+          <w:lang w:val="es-ES"/>
+        </w:rPr>
+        <w:t>estrategicas</w:t>
+      </w:r>
+      <w:r>
+        <w:rPr>
+          <w:lang w:val="es-ES"/>
+        </w:rPr>
+        <w:t xml:space="preserve"> q</w:t>
+      </w:r>
+      <w:r>
+        <w:tab/>
+      </w:r>
+      <w:r>
+        <w:rPr>
+          <w:lang w:val="es-ES"/>
+        </w:rPr>
+        <w:t>ue nos ayuden a determinar el mejor precio posible para cada diamante.</w:t>
+      </w:r>
+    </w:p>
+    <w:p>
+      <w:pPr>
+        <w:rPr>
+          <w:lang w:val="es-ES"/>
+        </w:rPr>
+      </w:pPr>
+      <w:r>
+        <w:rPr>
+          <w:lang w:val="es-ES"/>
+        </w:rPr>
+        <w:t>Objetivos específicos:</w:t>
+      </w:r>
+    </w:p>
+    <w:p>
+      <w:pPr>
+        <w:rPr>
+          <w:i w:val="1"/>
+          <w:iCs w:val="1"/>
+          <w:lang w:val="es-ES"/>
+        </w:rPr>
+      </w:pPr>
+      <w:r>
+        <w:rPr>
+          <w:i w:val="1"/>
+          <w:iCs w:val="1"/>
           <w:lang w:val="es-ES"/>
         </w:rPr>
         <w:t xml:space="preserve">*Separar las caracteristicas de los diamantes mediante un analisis descriptivo de la naturaleza de las variables individuales. 1 </w:t>
@@ -129,8 +688,8 @@
     <w:p>
       <w:r>
         <w:rPr>
-          <w:i/>
-          <w:iCs/>
+          <w:i w:val="1"/>
+          <w:iCs w:val="1"/>
           <w:lang w:val="es-ES"/>
         </w:rPr>
         <w:t xml:space="preserve">*Identificar patrones de comportamiento entre las variables para identificar las relaciones entre las mismas y su grado de correlación </w:t>
@@ -139,8 +698,8 @@
     <w:p>
       <w:r>
         <w:rPr>
-          <w:i/>
-          <w:iCs/>
+          <w:i w:val="1"/>
+          <w:iCs w:val="1"/>
           <w:lang w:val="es-ES"/>
         </w:rPr>
         <w:t xml:space="preserve">*Considerando la correlacion de las variables identificar que factores tienen un impacto significativo en la evaluacion del precio aplicando tecnicas estadisticas. </w:t>
@@ -149,8 +708,8 @@
     <w:p>
       <w:r>
         <w:rPr>
-          <w:i/>
-          <w:iCs/>
+          <w:i w:val="1"/>
+          <w:iCs w:val="1"/>
           <w:lang w:val="es-ES"/>
         </w:rPr>
         <w:t xml:space="preserve">*Identifica valores atípicos con el uso de graficos y su relevancia. </w:t>
@@ -159,8 +718,8 @@
     <w:p>
       <w:r>
         <w:rPr>
-          <w:i/>
-          <w:iCs/>
+          <w:i w:val="1"/>
+          <w:iCs w:val="1"/>
           <w:lang w:val="es-ES"/>
         </w:rPr>
         <w:t xml:space="preserve">*representacion del comportamiento de los datos mediantes graficos de modelos estadisticos.2 o 3 </w:t>
@@ -169,8 +728,8 @@
     <w:p>
       <w:r>
         <w:rPr>
-          <w:i/>
-          <w:iCs/>
+          <w:i w:val="1"/>
+          <w:iCs w:val="1"/>
           <w:lang w:val="es-ES"/>
         </w:rPr>
         <w:t>*Desarrolla modelos predictivos utilizando algoritmos supervisados: x y z, para predecir con precisión el precio ideal.</w:t>
@@ -178,24 +737,36 @@
     </w:p>
     <w:p>
       <w:pPr>
-        <w:rPr>
-          <w:i/>
-          <w:iCs/>
-          <w:lang w:val="es-ES"/>
-        </w:rPr>
-      </w:pPr>
-    </w:p>
-    <w:p>
-      <w:pPr>
-        <w:rPr>
-          <w:i/>
-          <w:iCs/>
+        <w:pStyle w:val="Normal"/>
+        <w:rPr>
+          <w:i w:val="1"/>
+          <w:iCs w:val="1"/>
+          <w:lang w:val="es-ES"/>
+        </w:rPr>
+      </w:pPr>
+    </w:p>
+    <w:p>
+      <w:pPr>
+        <w:pStyle w:val="Normal"/>
+        <w:rPr>
+          <w:i w:val="1"/>
+          <w:iCs w:val="1"/>
+          <w:lang w:val="es-ES"/>
+        </w:rPr>
+      </w:pPr>
+    </w:p>
+    <w:p>
+      <w:pPr>
+        <w:pStyle w:val="Normal"/>
+        <w:rPr>
+          <w:i w:val="1"/>
+          <w:iCs w:val="1"/>
           <w:lang w:val="es-ES"/>
         </w:rPr>
       </w:pPr>
     </w:p>
     <w:sectPr>
-      <w:pgSz w:w="12240" w:h="15840"/>
+      <w:pgSz w:w="12240" w:h="15840" w:orient="portrait"/>
       <w:pgMar w:top="1440" w:right="1440" w:bottom="1440" w:left="1440" w:header="720" w:footer="720" w:gutter="0"/>
       <w:cols w:space="720"/>
       <w:docGrid w:linePitch="360"/>
@@ -205,11 +776,11 @@
 </file>
 
 <file path=word/styles.xml><?xml version="1.0" encoding="utf-8"?>
-<w:styles xmlns:mc="http://schemas.openxmlformats.org/markup-compatibility/2006" xmlns:r="http://schemas.openxmlformats.org/officeDocument/2006/relationships" xmlns:w="http://schemas.openxmlformats.org/wordprocessingml/2006/main" xmlns:w14="http://schemas.microsoft.com/office/word/2010/wordml" xmlns:w15="http://schemas.microsoft.com/office/word/2012/wordml" xmlns:w16cex="http://schemas.microsoft.com/office/word/2018/wordml/cex" xmlns:w16cid="http://schemas.microsoft.com/office/word/2016/wordml/cid" xmlns:w16="http://schemas.microsoft.com/office/word/2018/wordml" xmlns:w16du="http://schemas.microsoft.com/office/word/2023/wordml/word16du" xmlns:w16sdtdh="http://schemas.microsoft.com/office/word/2020/wordml/sdtdatahash" xmlns:w16se="http://schemas.microsoft.com/office/word/2015/wordml/symex" mc:Ignorable="w14 w15 w16se w16cid w16 w16cex w16sdtdh w16du">
+<w:styles xmlns:mc="http://schemas.openxmlformats.org/markup-compatibility/2006" xmlns:r="http://schemas.openxmlformats.org/officeDocument/2006/relationships" xmlns:w="http://schemas.openxmlformats.org/wordprocessingml/2006/main" xmlns:w14="http://schemas.microsoft.com/office/word/2010/wordml" xmlns:w15="http://schemas.microsoft.com/office/word/2012/wordml" xmlns:w16cex="http://schemas.microsoft.com/office/word/2018/wordml/cex" xmlns:w16cid="http://schemas.microsoft.com/office/word/2016/wordml/cid" xmlns:w16="http://schemas.microsoft.com/office/word/2018/wordml" xmlns:w16sdtdh="http://schemas.microsoft.com/office/word/2020/wordml/sdtdatahash" xmlns:w16se="http://schemas.microsoft.com/office/word/2015/wordml/symex" mc:Ignorable="w14 w15 w16se w16cid w16 w16cex w16sdtdh">
   <w:docDefaults>
     <w:rPrDefault>
       <w:rPr>
-        <w:rFonts w:asciiTheme="minorHAnsi" w:eastAsiaTheme="minorEastAsia" w:hAnsiTheme="minorHAnsi" w:cstheme="minorBidi"/>
+        <w:rFonts w:asciiTheme="minorHAnsi" w:hAnsiTheme="minorHAnsi" w:eastAsiaTheme="minorEastAsia" w:cstheme="minorBidi"/>
         <w:sz w:val="24"/>
         <w:szCs w:val="24"/>
         <w:lang w:val="en-US" w:eastAsia="ja-JP" w:bidi="ar-SA"/>
@@ -224,14 +795,14 @@
   <w:latentStyles w:defLockedState="0" w:defUIPriority="99" w:defSemiHidden="0" w:defUnhideWhenUsed="0" w:defQFormat="0" w:count="376">
     <w:lsdException w:name="Normal" w:uiPriority="0" w:qFormat="1"/>
     <w:lsdException w:name="heading 1" w:uiPriority="9" w:qFormat="1"/>
-    <w:lsdException w:name="heading 2" w:semiHidden="1" w:uiPriority="9" w:unhideWhenUsed="1" w:qFormat="1"/>
-    <w:lsdException w:name="heading 3" w:semiHidden="1" w:uiPriority="9" w:unhideWhenUsed="1" w:qFormat="1"/>
-    <w:lsdException w:name="heading 4" w:semiHidden="1" w:uiPriority="9" w:unhideWhenUsed="1" w:qFormat="1"/>
-    <w:lsdException w:name="heading 5" w:semiHidden="1" w:uiPriority="9" w:unhideWhenUsed="1" w:qFormat="1"/>
-    <w:lsdException w:name="heading 6" w:semiHidden="1" w:uiPriority="9" w:unhideWhenUsed="1" w:qFormat="1"/>
-    <w:lsdException w:name="heading 7" w:semiHidden="1" w:uiPriority="9" w:unhideWhenUsed="1" w:qFormat="1"/>
-    <w:lsdException w:name="heading 8" w:semiHidden="1" w:uiPriority="9" w:unhideWhenUsed="1" w:qFormat="1"/>
-    <w:lsdException w:name="heading 9" w:semiHidden="1" w:uiPriority="9" w:unhideWhenUsed="1" w:qFormat="1"/>
+    <w:lsdException w:name="heading 2" w:uiPriority="9" w:semiHidden="1" w:unhideWhenUsed="1" w:qFormat="1"/>
+    <w:lsdException w:name="heading 3" w:uiPriority="9" w:semiHidden="1" w:unhideWhenUsed="1" w:qFormat="1"/>
+    <w:lsdException w:name="heading 4" w:uiPriority="9" w:semiHidden="1" w:unhideWhenUsed="1" w:qFormat="1"/>
+    <w:lsdException w:name="heading 5" w:uiPriority="9" w:semiHidden="1" w:unhideWhenUsed="1" w:qFormat="1"/>
+    <w:lsdException w:name="heading 6" w:uiPriority="9" w:semiHidden="1" w:unhideWhenUsed="1" w:qFormat="1"/>
+    <w:lsdException w:name="heading 7" w:uiPriority="9" w:semiHidden="1" w:unhideWhenUsed="1" w:qFormat="1"/>
+    <w:lsdException w:name="heading 8" w:uiPriority="9" w:semiHidden="1" w:unhideWhenUsed="1" w:qFormat="1"/>
+    <w:lsdException w:name="heading 9" w:uiPriority="9" w:semiHidden="1" w:unhideWhenUsed="1" w:qFormat="1"/>
     <w:lsdException w:name="index 1" w:semiHidden="1" w:unhideWhenUsed="1"/>
     <w:lsdException w:name="index 2" w:semiHidden="1" w:unhideWhenUsed="1"/>
     <w:lsdException w:name="index 3" w:semiHidden="1" w:unhideWhenUsed="1"/>
@@ -241,22 +812,22 @@
     <w:lsdException w:name="index 7" w:semiHidden="1" w:unhideWhenUsed="1"/>
     <w:lsdException w:name="index 8" w:semiHidden="1" w:unhideWhenUsed="1"/>
     <w:lsdException w:name="index 9" w:semiHidden="1" w:unhideWhenUsed="1"/>
-    <w:lsdException w:name="toc 1" w:semiHidden="1" w:uiPriority="39" w:unhideWhenUsed="1"/>
-    <w:lsdException w:name="toc 2" w:semiHidden="1" w:uiPriority="39" w:unhideWhenUsed="1"/>
-    <w:lsdException w:name="toc 3" w:semiHidden="1" w:uiPriority="39" w:unhideWhenUsed="1"/>
-    <w:lsdException w:name="toc 4" w:semiHidden="1" w:uiPriority="39" w:unhideWhenUsed="1"/>
-    <w:lsdException w:name="toc 5" w:semiHidden="1" w:uiPriority="39" w:unhideWhenUsed="1"/>
-    <w:lsdException w:name="toc 6" w:semiHidden="1" w:uiPriority="39" w:unhideWhenUsed="1"/>
-    <w:lsdException w:name="toc 7" w:semiHidden="1" w:uiPriority="39" w:unhideWhenUsed="1"/>
-    <w:lsdException w:name="toc 8" w:semiHidden="1" w:uiPriority="39" w:unhideWhenUsed="1"/>
-    <w:lsdException w:name="toc 9" w:semiHidden="1" w:uiPriority="39" w:unhideWhenUsed="1"/>
+    <w:lsdException w:name="toc 1" w:uiPriority="39" w:semiHidden="1" w:unhideWhenUsed="1"/>
+    <w:lsdException w:name="toc 2" w:uiPriority="39" w:semiHidden="1" w:unhideWhenUsed="1"/>
+    <w:lsdException w:name="toc 3" w:uiPriority="39" w:semiHidden="1" w:unhideWhenUsed="1"/>
+    <w:lsdException w:name="toc 4" w:uiPriority="39" w:semiHidden="1" w:unhideWhenUsed="1"/>
+    <w:lsdException w:name="toc 5" w:uiPriority="39" w:semiHidden="1" w:unhideWhenUsed="1"/>
+    <w:lsdException w:name="toc 6" w:uiPriority="39" w:semiHidden="1" w:unhideWhenUsed="1"/>
+    <w:lsdException w:name="toc 7" w:uiPriority="39" w:semiHidden="1" w:unhideWhenUsed="1"/>
+    <w:lsdException w:name="toc 8" w:uiPriority="39" w:semiHidden="1" w:unhideWhenUsed="1"/>
+    <w:lsdException w:name="toc 9" w:uiPriority="39" w:semiHidden="1" w:unhideWhenUsed="1"/>
     <w:lsdException w:name="Normal Indent" w:semiHidden="1" w:unhideWhenUsed="1"/>
     <w:lsdException w:name="footnote text" w:semiHidden="1" w:unhideWhenUsed="1"/>
     <w:lsdException w:name="annotation text" w:semiHidden="1" w:unhideWhenUsed="1"/>
     <w:lsdException w:name="header" w:semiHidden="1" w:unhideWhenUsed="1"/>
     <w:lsdException w:name="footer" w:semiHidden="1" w:unhideWhenUsed="1"/>
     <w:lsdException w:name="index heading" w:semiHidden="1" w:unhideWhenUsed="1"/>
-    <w:lsdException w:name="caption" w:semiHidden="1" w:uiPriority="35" w:unhideWhenUsed="1" w:qFormat="1"/>
+    <w:lsdException w:name="caption" w:uiPriority="35" w:semiHidden="1" w:unhideWhenUsed="1" w:qFormat="1"/>
     <w:lsdException w:name="table of figures" w:semiHidden="1" w:unhideWhenUsed="1"/>
     <w:lsdException w:name="envelope address" w:semiHidden="1" w:unhideWhenUsed="1"/>
     <w:lsdException w:name="envelope return" w:semiHidden="1" w:unhideWhenUsed="1"/>
@@ -287,7 +858,7 @@
     <w:lsdException w:name="Title" w:uiPriority="10" w:qFormat="1"/>
     <w:lsdException w:name="Closing" w:semiHidden="1" w:unhideWhenUsed="1"/>
     <w:lsdException w:name="Signature" w:semiHidden="1" w:unhideWhenUsed="1"/>
-    <w:lsdException w:name="Default Paragraph Font" w:semiHidden="1" w:uiPriority="1" w:unhideWhenUsed="1"/>
+    <w:lsdException w:name="Default Paragraph Font" w:uiPriority="1" w:semiHidden="1" w:unhideWhenUsed="1"/>
     <w:lsdException w:name="Body Text" w:semiHidden="1" w:unhideWhenUsed="1"/>
     <w:lsdException w:name="Body Text Indent" w:semiHidden="1" w:unhideWhenUsed="1"/>
     <w:lsdException w:name="List Continue" w:semiHidden="1" w:unhideWhenUsed="1"/>
@@ -487,8 +1058,8 @@
     <w:lsdException w:name="Subtle Reference" w:uiPriority="31" w:qFormat="1"/>
     <w:lsdException w:name="Intense Reference" w:uiPriority="32" w:qFormat="1"/>
     <w:lsdException w:name="Book Title" w:uiPriority="33" w:qFormat="1"/>
-    <w:lsdException w:name="Bibliography" w:semiHidden="1" w:uiPriority="37" w:unhideWhenUsed="1"/>
-    <w:lsdException w:name="TOC Heading" w:semiHidden="1" w:uiPriority="39" w:unhideWhenUsed="1" w:qFormat="1"/>
+    <w:lsdException w:name="Bibliography" w:uiPriority="37" w:semiHidden="1" w:unhideWhenUsed="1"/>
+    <w:lsdException w:name="TOC Heading" w:uiPriority="39" w:semiHidden="1" w:unhideWhenUsed="1" w:qFormat="1"/>
     <w:lsdException w:name="Plain Table 1" w:uiPriority="41"/>
     <w:lsdException w:name="Plain Table 2" w:uiPriority="42"/>
     <w:lsdException w:name="Plain Table 3" w:uiPriority="43"/>
@@ -599,7 +1170,7 @@
     <w:lsdException w:name="Unresolved Mention" w:semiHidden="1" w:unhideWhenUsed="1"/>
     <w:lsdException w:name="Smart Link" w:semiHidden="1" w:unhideWhenUsed="1"/>
   </w:latentStyles>
-  <w:style w:type="paragraph" w:default="1" w:styleId="Normal">
+  <w:style w:type="paragraph" w:styleId="Normal" w:default="1">
     <w:name w:val="Normal"/>
     <w:qFormat/>
   </w:style>
@@ -617,7 +1188,7 @@
       <w:outlineLvl w:val="0"/>
     </w:pPr>
     <w:rPr>
-      <w:rFonts w:asciiTheme="majorHAnsi" w:eastAsiaTheme="majorEastAsia" w:hAnsiTheme="majorHAnsi" w:cstheme="majorBidi"/>
+      <w:rFonts w:asciiTheme="majorHAnsi" w:hAnsiTheme="majorHAnsi" w:eastAsiaTheme="majorEastAsia" w:cstheme="majorBidi"/>
       <w:color w:val="0F4761" w:themeColor="accent1" w:themeShade="BF"/>
       <w:sz w:val="40"/>
       <w:szCs w:val="40"/>
@@ -638,7 +1209,7 @@
       <w:outlineLvl w:val="1"/>
     </w:pPr>
     <w:rPr>
-      <w:rFonts w:asciiTheme="majorHAnsi" w:eastAsiaTheme="majorEastAsia" w:hAnsiTheme="majorHAnsi" w:cstheme="majorBidi"/>
+      <w:rFonts w:asciiTheme="majorHAnsi" w:hAnsiTheme="majorHAnsi" w:eastAsiaTheme="majorEastAsia" w:cstheme="majorBidi"/>
       <w:color w:val="0F4761" w:themeColor="accent1" w:themeShade="BF"/>
       <w:sz w:val="32"/>
       <w:szCs w:val="32"/>
@@ -785,13 +1356,13 @@
       <w:color w:val="272727" w:themeColor="text1" w:themeTint="D8"/>
     </w:rPr>
   </w:style>
-  <w:style w:type="character" w:default="1" w:styleId="DefaultParagraphFont">
+  <w:style w:type="character" w:styleId="DefaultParagraphFont" w:default="1">
     <w:name w:val="Default Paragraph Font"/>
     <w:uiPriority w:val="1"/>
     <w:semiHidden/>
     <w:unhideWhenUsed/>
   </w:style>
-  <w:style w:type="table" w:default="1" w:styleId="TableNormal">
+  <w:style w:type="table" w:styleId="TableNormal" w:default="1">
     <w:name w:val="Normal Table"/>
     <w:uiPriority w:val="99"/>
     <w:semiHidden/>
@@ -806,37 +1377,37 @@
       </w:tblCellMar>
     </w:tblPr>
   </w:style>
-  <w:style w:type="numbering" w:default="1" w:styleId="NoList">
+  <w:style w:type="numbering" w:styleId="NoList" w:default="1">
     <w:name w:val="No List"/>
     <w:uiPriority w:val="99"/>
     <w:semiHidden/>
     <w:unhideWhenUsed/>
   </w:style>
-  <w:style w:type="character" w:customStyle="1" w:styleId="Heading1Char">
+  <w:style w:type="character" w:styleId="Heading1Char" w:customStyle="1">
     <w:name w:val="Heading 1 Char"/>
     <w:basedOn w:val="DefaultParagraphFont"/>
     <w:link w:val="Heading1"/>
     <w:uiPriority w:val="9"/>
     <w:rPr>
-      <w:rFonts w:asciiTheme="majorHAnsi" w:eastAsiaTheme="majorEastAsia" w:hAnsiTheme="majorHAnsi" w:cstheme="majorBidi"/>
+      <w:rFonts w:asciiTheme="majorHAnsi" w:hAnsiTheme="majorHAnsi" w:eastAsiaTheme="majorEastAsia" w:cstheme="majorBidi"/>
       <w:color w:val="0F4761" w:themeColor="accent1" w:themeShade="BF"/>
       <w:sz w:val="40"/>
       <w:szCs w:val="40"/>
     </w:rPr>
   </w:style>
-  <w:style w:type="character" w:customStyle="1" w:styleId="Heading2Char">
+  <w:style w:type="character" w:styleId="Heading2Char" w:customStyle="1">
     <w:name w:val="Heading 2 Char"/>
     <w:basedOn w:val="DefaultParagraphFont"/>
     <w:link w:val="Heading2"/>
     <w:uiPriority w:val="9"/>
     <w:rPr>
-      <w:rFonts w:asciiTheme="majorHAnsi" w:eastAsiaTheme="majorEastAsia" w:hAnsiTheme="majorHAnsi" w:cstheme="majorBidi"/>
+      <w:rFonts w:asciiTheme="majorHAnsi" w:hAnsiTheme="majorHAnsi" w:eastAsiaTheme="majorEastAsia" w:cstheme="majorBidi"/>
       <w:color w:val="0F4761" w:themeColor="accent1" w:themeShade="BF"/>
       <w:sz w:val="32"/>
       <w:szCs w:val="32"/>
     </w:rPr>
   </w:style>
-  <w:style w:type="character" w:customStyle="1" w:styleId="Heading3Char">
+  <w:style w:type="character" w:styleId="Heading3Char" w:customStyle="1">
     <w:name w:val="Heading 3 Char"/>
     <w:basedOn w:val="DefaultParagraphFont"/>
     <w:link w:val="Heading3"/>
@@ -848,7 +1419,7 @@
       <w:szCs w:val="28"/>
     </w:rPr>
   </w:style>
-  <w:style w:type="character" w:customStyle="1" w:styleId="Heading4Char">
+  <w:style w:type="character" w:styleId="Heading4Char" w:customStyle="1">
     <w:name w:val="Heading 4 Char"/>
     <w:basedOn w:val="DefaultParagraphFont"/>
     <w:link w:val="Heading4"/>
@@ -860,7 +1431,7 @@
       <w:color w:val="0F4761" w:themeColor="accent1" w:themeShade="BF"/>
     </w:rPr>
   </w:style>
-  <w:style w:type="character" w:customStyle="1" w:styleId="Heading5Char">
+  <w:style w:type="character" w:styleId="Heading5Char" w:customStyle="1">
     <w:name w:val="Heading 5 Char"/>
     <w:basedOn w:val="DefaultParagraphFont"/>
     <w:link w:val="Heading5"/>
@@ -870,7 +1441,7 @@
       <w:color w:val="0F4761" w:themeColor="accent1" w:themeShade="BF"/>
     </w:rPr>
   </w:style>
-  <w:style w:type="character" w:customStyle="1" w:styleId="Heading6Char">
+  <w:style w:type="character" w:styleId="Heading6Char" w:customStyle="1">
     <w:name w:val="Heading 6 Char"/>
     <w:basedOn w:val="DefaultParagraphFont"/>
     <w:link w:val="Heading6"/>
@@ -882,7 +1453,7 @@
       <w:color w:val="595959" w:themeColor="text1" w:themeTint="A6"/>
     </w:rPr>
   </w:style>
-  <w:style w:type="character" w:customStyle="1" w:styleId="Heading7Char">
+  <w:style w:type="character" w:styleId="Heading7Char" w:customStyle="1">
     <w:name w:val="Heading 7 Char"/>
     <w:basedOn w:val="DefaultParagraphFont"/>
     <w:link w:val="Heading7"/>
@@ -892,7 +1463,7 @@
       <w:color w:val="595959" w:themeColor="text1" w:themeTint="A6"/>
     </w:rPr>
   </w:style>
-  <w:style w:type="character" w:customStyle="1" w:styleId="Heading8Char">
+  <w:style w:type="character" w:styleId="Heading8Char" w:customStyle="1">
     <w:name w:val="Heading 8 Char"/>
     <w:basedOn w:val="DefaultParagraphFont"/>
     <w:link w:val="Heading8"/>
@@ -904,7 +1475,7 @@
       <w:color w:val="272727" w:themeColor="text1" w:themeTint="D8"/>
     </w:rPr>
   </w:style>
-  <w:style w:type="character" w:customStyle="1" w:styleId="Heading9Char">
+  <w:style w:type="character" w:styleId="Heading9Char" w:customStyle="1">
     <w:name w:val="Heading 9 Char"/>
     <w:basedOn w:val="DefaultParagraphFont"/>
     <w:link w:val="Heading9"/>
@@ -914,13 +1485,13 @@
       <w:color w:val="272727" w:themeColor="text1" w:themeTint="D8"/>
     </w:rPr>
   </w:style>
-  <w:style w:type="character" w:customStyle="1" w:styleId="TitleChar">
+  <w:style w:type="character" w:styleId="TitleChar" w:customStyle="1">
     <w:name w:val="Title Char"/>
     <w:basedOn w:val="DefaultParagraphFont"/>
     <w:link w:val="Title"/>
     <w:uiPriority w:val="10"/>
     <w:rPr>
-      <w:rFonts w:asciiTheme="majorHAnsi" w:eastAsiaTheme="majorEastAsia" w:hAnsiTheme="majorHAnsi" w:cstheme="majorBidi"/>
+      <w:rFonts w:asciiTheme="majorHAnsi" w:hAnsiTheme="majorHAnsi" w:eastAsiaTheme="majorEastAsia" w:cstheme="majorBidi"/>
       <w:spacing w:val="-10"/>
       <w:kern w:val="28"/>
       <w:sz w:val="56"/>
@@ -939,14 +1510,14 @@
       <w:contextualSpacing/>
     </w:pPr>
     <w:rPr>
-      <w:rFonts w:asciiTheme="majorHAnsi" w:eastAsiaTheme="majorEastAsia" w:hAnsiTheme="majorHAnsi" w:cstheme="majorBidi"/>
+      <w:rFonts w:asciiTheme="majorHAnsi" w:hAnsiTheme="majorHAnsi" w:eastAsiaTheme="majorEastAsia" w:cstheme="majorBidi"/>
       <w:spacing w:val="-10"/>
       <w:kern w:val="28"/>
       <w:sz w:val="56"/>
       <w:szCs w:val="56"/>
     </w:rPr>
   </w:style>
-  <w:style w:type="character" w:customStyle="1" w:styleId="SubtitleChar">
+  <w:style w:type="character" w:styleId="SubtitleChar" w:customStyle="1">
     <w:name w:val="Subtitle Char"/>
     <w:basedOn w:val="DefaultParagraphFont"/>
     <w:link w:val="Subtitle"/>
@@ -990,7 +1561,7 @@
       <w:color w:val="0F4761" w:themeColor="accent1" w:themeShade="BF"/>
     </w:rPr>
   </w:style>
-  <w:style w:type="character" w:customStyle="1" w:styleId="QuoteChar">
+  <w:style w:type="character" w:styleId="QuoteChar" w:customStyle="1">
     <w:name w:val="Quote Char"/>
     <w:basedOn w:val="DefaultParagraphFont"/>
     <w:link w:val="Quote"/>
@@ -1018,7 +1589,7 @@
       <w:color w:val="404040" w:themeColor="text1" w:themeTint="BF"/>
     </w:rPr>
   </w:style>
-  <w:style w:type="character" w:customStyle="1" w:styleId="IntenseQuoteChar">
+  <w:style w:type="character" w:styleId="IntenseQuoteChar" w:customStyle="1">
     <w:name w:val="Intense Quote Char"/>
     <w:basedOn w:val="DefaultParagraphFont"/>
     <w:link w:val="IntenseQuote"/>
@@ -1038,8 +1609,8 @@
     <w:qFormat/>
     <w:pPr>
       <w:pBdr>
-        <w:top w:val="single" w:sz="4" w:space="10" w:color="0F4761" w:themeColor="accent1" w:themeShade="BF"/>
-        <w:bottom w:val="single" w:sz="4" w:space="10" w:color="0F4761" w:themeColor="accent1" w:themeShade="BF"/>
+        <w:top w:val="single" w:color="0F4761" w:themeColor="accent1" w:themeShade="BF" w:sz="4" w:space="10"/>
+        <w:bottom w:val="single" w:color="0F4761" w:themeColor="accent1" w:themeShade="BF" w:sz="4" w:space="10"/>
       </w:pBdr>
       <w:spacing w:before="360" w:after="360"/>
       <w:ind w:left="864" w:right="864"/>

</xml_diff>